<commit_message>
Updated SC Intro with Grammer Correction
</commit_message>
<xml_diff>
--- a/SC Intro.docx
+++ b/SC Intro.docx
@@ -249,8 +249,7 @@
     <w:p>
       <w:pPr>
         <w:spacing w:after="0"/>
-        <w:ind w:left="58" w:right="1"/>
-        <w:jc w:val="center"/>
+        <w:ind w:left="778" w:right="1" w:firstLine="662"/>
         <w:rPr>
           <w:rFonts w:ascii="Times New Roman" w:hAnsi="Times New Roman" w:cs="Times New Roman"/>
           <w:sz w:val="24"/>
@@ -265,8 +264,10 @@
           <w:sz w:val="24"/>
           <w:szCs w:val="24"/>
         </w:rPr>
-        <w:t>CHAUDHARI</w:t>
-      </w:r>
+        <w:t xml:space="preserve">                   </w:t>
+      </w:r>
+      <w:bookmarkStart w:id="0" w:name="_GoBack"/>
+      <w:bookmarkEnd w:id="0"/>
       <w:r>
         <w:rPr>
           <w:rFonts w:ascii="Times New Roman" w:hAnsi="Times New Roman" w:cs="Times New Roman"/>
@@ -275,7 +276,88 @@
           <w:sz w:val="24"/>
           <w:szCs w:val="24"/>
         </w:rPr>
-        <w:t xml:space="preserve"> ADITYA PRASHANTBHAI (156120316010)</w:t>
+        <w:t xml:space="preserve">JITESH KESHWANI </w:t>
+      </w:r>
+      <w:r>
+        <w:rPr>
+          <w:rFonts w:ascii="Times New Roman" w:hAnsi="Times New Roman" w:cs="Times New Roman"/>
+          <w:b/>
+          <w:color w:val="030303"/>
+          <w:sz w:val="24"/>
+          <w:szCs w:val="24"/>
+        </w:rPr>
+        <w:t>(</w:t>
+      </w:r>
+      <w:r>
+        <w:rPr>
+          <w:rFonts w:ascii="Times New Roman" w:hAnsi="Times New Roman" w:cs="Times New Roman"/>
+          <w:b/>
+          <w:color w:val="030303"/>
+          <w:sz w:val="24"/>
+          <w:szCs w:val="24"/>
+        </w:rPr>
+        <w:t>170130116021</w:t>
+      </w:r>
+      <w:r>
+        <w:rPr>
+          <w:rFonts w:ascii="Times New Roman" w:hAnsi="Times New Roman" w:cs="Times New Roman"/>
+          <w:b/>
+          <w:color w:val="030303"/>
+          <w:sz w:val="24"/>
+          <w:szCs w:val="24"/>
+        </w:rPr>
+        <w:t>)</w:t>
+      </w:r>
+    </w:p>
+    <w:p>
+      <w:pPr>
+        <w:spacing w:after="0"/>
+        <w:ind w:left="2218" w:right="3"/>
+        <w:rPr>
+          <w:rFonts w:ascii="Times New Roman" w:hAnsi="Times New Roman" w:cs="Times New Roman"/>
+          <w:sz w:val="24"/>
+          <w:szCs w:val="24"/>
+        </w:rPr>
+      </w:pPr>
+      <w:r>
+        <w:rPr>
+          <w:rFonts w:ascii="Times New Roman" w:hAnsi="Times New Roman" w:cs="Times New Roman"/>
+          <w:b/>
+          <w:color w:val="030303"/>
+          <w:sz w:val="24"/>
+          <w:szCs w:val="24"/>
+        </w:rPr>
+        <w:t xml:space="preserve">      JANKI SOLANKI</w:t>
+      </w:r>
+      <w:r>
+        <w:rPr>
+          <w:rFonts w:ascii="Times New Roman" w:hAnsi="Times New Roman" w:cs="Times New Roman"/>
+          <w:b/>
+          <w:color w:val="030303"/>
+          <w:sz w:val="24"/>
+          <w:szCs w:val="24"/>
+        </w:rPr>
+        <w:t xml:space="preserve"> (</w:t>
+      </w:r>
+      <w:r>
+        <w:rPr>
+          <w:rFonts w:ascii="Times New Roman" w:hAnsi="Times New Roman" w:cs="Times New Roman"/>
+          <w:b/>
+          <w:color w:val="030303"/>
+          <w:sz w:val="24"/>
+          <w:szCs w:val="24"/>
+        </w:rPr>
+        <w:t>180133116007</w:t>
+      </w:r>
+      <w:r>
+        <w:rPr>
+          <w:rFonts w:ascii="Times New Roman" w:hAnsi="Times New Roman" w:cs="Times New Roman"/>
+          <w:b/>
+          <w:color w:val="030303"/>
+          <w:sz w:val="24"/>
+          <w:szCs w:val="24"/>
+        </w:rPr>
+        <w:t>)</w:t>
       </w:r>
     </w:p>
     <w:p>
@@ -297,7 +379,7 @@
           <w:sz w:val="24"/>
           <w:szCs w:val="24"/>
         </w:rPr>
-        <w:t>CHAUDHARI</w:t>
+        <w:t xml:space="preserve">MEHUL </w:t>
       </w:r>
       <w:r>
         <w:rPr>
@@ -307,20 +389,8 @@
           <w:sz w:val="24"/>
           <w:szCs w:val="24"/>
         </w:rPr>
-        <w:t xml:space="preserve"> MITESH VINAYBHAI (156120316014)</w:t>
-      </w:r>
-    </w:p>
-    <w:p>
-      <w:pPr>
-        <w:spacing w:after="0"/>
-        <w:ind w:left="58" w:right="3"/>
-        <w:jc w:val="center"/>
-        <w:rPr>
-          <w:rFonts w:ascii="Times New Roman" w:hAnsi="Times New Roman" w:cs="Times New Roman"/>
-          <w:sz w:val="24"/>
-          <w:szCs w:val="24"/>
-        </w:rPr>
-      </w:pPr>
+        <w:t xml:space="preserve">PRAJAPATI </w:t>
+      </w:r>
       <w:r>
         <w:rPr>
           <w:rFonts w:ascii="Times New Roman" w:hAnsi="Times New Roman" w:cs="Times New Roman"/>
@@ -329,7 +399,27 @@
           <w:sz w:val="24"/>
           <w:szCs w:val="24"/>
         </w:rPr>
-        <w:t>PRAJAPATI MEHUL DINESHBHAI (156120316048)</w:t>
+        <w:t>(</w:t>
+      </w:r>
+      <w:r>
+        <w:rPr>
+          <w:rFonts w:ascii="Times New Roman" w:hAnsi="Times New Roman" w:cs="Times New Roman"/>
+          <w:b/>
+          <w:color w:val="030303"/>
+          <w:sz w:val="24"/>
+          <w:szCs w:val="24"/>
+        </w:rPr>
+        <w:t>180133116016</w:t>
+      </w:r>
+      <w:r>
+        <w:rPr>
+          <w:rFonts w:ascii="Times New Roman" w:hAnsi="Times New Roman" w:cs="Times New Roman"/>
+          <w:b/>
+          <w:color w:val="030303"/>
+          <w:sz w:val="24"/>
+          <w:szCs w:val="24"/>
+        </w:rPr>
+        <w:t>)</w:t>
       </w:r>
     </w:p>
     <w:p>
@@ -756,7 +846,15 @@
           <w:sz w:val="24"/>
           <w:szCs w:val="24"/>
         </w:rPr>
-        <w:t xml:space="preserve">Nowadays there are so many contractors are out there and we know nothing about them when it comes to repairing our home, renovating a home, or building a home from scratch. We don’t know which things are currently running in the market and what materials contractors use or which contractor to hire. </w:t>
+        <w:t>Nowadays there are so many contractors are out there and we know nothing about them when it comes to repairing our home, renovating a home, or building a home from scratch. We don’t know which things are currently running in the market and what materials c</w:t>
+      </w:r>
+      <w:r>
+        <w:rPr>
+          <w:rFonts w:ascii="Times New Roman" w:hAnsi="Times New Roman" w:cs="Times New Roman"/>
+          <w:sz w:val="24"/>
+          <w:szCs w:val="24"/>
+        </w:rPr>
+        <w:t xml:space="preserve">ontractors use or which contractor to hire. </w:t>
       </w:r>
     </w:p>
     <w:p>
@@ -776,7 +874,15 @@
           <w:sz w:val="24"/>
           <w:szCs w:val="24"/>
         </w:rPr>
-        <w:t xml:space="preserve">To solve the mentioned problem, we came up with a proposal of the Application/Website. It provides a wide variety of features to help to build your home and to choose the best contractors near you in your budget. </w:t>
+        <w:t>To solve the mentioned problem, we came up with a proposal of the Application/Website. It provides a wide variety of features to help to build your home and to choose the best contractors near you in your budget</w:t>
+      </w:r>
+      <w:r>
+        <w:rPr>
+          <w:rFonts w:ascii="Times New Roman" w:hAnsi="Times New Roman" w:cs="Times New Roman"/>
+          <w:sz w:val="24"/>
+          <w:szCs w:val="24"/>
+        </w:rPr>
+        <w:t xml:space="preserve">. </w:t>
       </w:r>
     </w:p>
     <w:p>
@@ -796,7 +902,15 @@
           <w:sz w:val="24"/>
           <w:szCs w:val="24"/>
         </w:rPr>
-        <w:t>The goal of our Application/Website is to give proper information to the user about contractors, save the time of users, provide reach user experience, this project also provides trending section which will help users to select best designs for home renovation which are currently trending in the market. Users can give ratings to contractors according to their work.</w:t>
+        <w:t xml:space="preserve">The goal of our Application/Website is to give proper information to the user about contractors, save the time of users, provide reach user experience, this project also provides trending section which will help users to select best designs for home </w:t>
+      </w:r>
+      <w:r>
+        <w:rPr>
+          <w:rFonts w:ascii="Times New Roman" w:hAnsi="Times New Roman" w:cs="Times New Roman"/>
+          <w:sz w:val="24"/>
+          <w:szCs w:val="24"/>
+        </w:rPr>
+        <w:t>renovation which are currently trending in the market. Users can give ratings to contractors according to their work.</w:t>
       </w:r>
     </w:p>
     <w:p>
@@ -821,7 +935,7 @@
           <w:szCs w:val="24"/>
         </w:rPr>
       </w:pPr>
-      <w:bookmarkStart w:id="0" w:name="_Hlk49630397"/>
+      <w:bookmarkStart w:id="1" w:name="_Hlk49630397"/>
       <w:r>
         <w:rPr>
           <w:color w:val="F54133"/>
@@ -861,7 +975,7 @@
           <w:sz w:val="24"/>
           <w:szCs w:val="24"/>
         </w:rPr>
-        <w:t xml:space="preserve">Main perspective of </w:t>
+        <w:t xml:space="preserve">The main perspective of </w:t>
       </w:r>
       <w:r>
         <w:rPr>
@@ -870,34 +984,7 @@
           <w:sz w:val="24"/>
           <w:szCs w:val="24"/>
         </w:rPr>
-        <w:t>S</w:t>
-      </w:r>
-      <w:r>
-        <w:rPr>
-          <w:rFonts w:ascii="Times New Roman" w:hAnsi="Times New Roman" w:cs="Times New Roman"/>
-          <w:b/>
-          <w:sz w:val="24"/>
-          <w:szCs w:val="24"/>
-        </w:rPr>
-        <w:t xml:space="preserve">mart </w:t>
-      </w:r>
-      <w:r>
-        <w:rPr>
-          <w:rFonts w:ascii="Times New Roman" w:hAnsi="Times New Roman" w:cs="Times New Roman"/>
-          <w:b/>
-          <w:sz w:val="24"/>
-          <w:szCs w:val="24"/>
-        </w:rPr>
-        <w:t>C</w:t>
-      </w:r>
-      <w:r>
-        <w:rPr>
-          <w:rFonts w:ascii="Times New Roman" w:hAnsi="Times New Roman" w:cs="Times New Roman"/>
-          <w:b/>
-          <w:sz w:val="24"/>
-          <w:szCs w:val="24"/>
-        </w:rPr>
-        <w:t>onstruction</w:t>
+        <w:t>Smart Construction</w:t>
       </w:r>
       <w:r>
         <w:rPr>
@@ -969,7 +1056,15 @@
           <w:sz w:val="24"/>
           <w:szCs w:val="24"/>
         </w:rPr>
-        <w:t>t resolves matter of size related problem of</w:t>
+        <w:t>t resolves the matte</w:t>
+      </w:r>
+      <w:r>
+        <w:rPr>
+          <w:rFonts w:ascii="Times New Roman" w:hAnsi="Times New Roman" w:cs="Times New Roman"/>
+          <w:sz w:val="24"/>
+          <w:szCs w:val="24"/>
+        </w:rPr>
+        <w:t>r of the size-related problem of</w:t>
       </w:r>
       <w:r>
         <w:rPr>
@@ -1041,7 +1136,15 @@
           <w:sz w:val="24"/>
           <w:szCs w:val="24"/>
         </w:rPr>
-        <w:t xml:space="preserve"> that furniture acquires and how it </w:t>
+        <w:t xml:space="preserve"> that fur</w:t>
+      </w:r>
+      <w:r>
+        <w:rPr>
+          <w:rFonts w:ascii="Times New Roman" w:hAnsi="Times New Roman" w:cs="Times New Roman"/>
+          <w:sz w:val="24"/>
+          <w:szCs w:val="24"/>
+        </w:rPr>
+        <w:t xml:space="preserve">niture acquires and how it </w:t>
       </w:r>
       <w:r>
         <w:rPr>
@@ -1057,7 +1160,7 @@
           <w:sz w:val="24"/>
           <w:szCs w:val="24"/>
         </w:rPr>
-        <w:t xml:space="preserve"> overall implementation is mainly based of </w:t>
+        <w:t xml:space="preserve"> overall implementation is mainly based on </w:t>
       </w:r>
       <w:r>
         <w:rPr>
@@ -1157,18 +1260,18 @@
           <w:sz w:val="24"/>
           <w:szCs w:val="24"/>
         </w:rPr>
-        <w:t xml:space="preserve">Smart Constructor provides bunch of useful features that minimize the Manpower of Customer and amount of time that everyone put </w:t>
-      </w:r>
-      <w:r>
-        <w:rPr>
-          <w:rFonts w:ascii="Times New Roman" w:hAnsi="Times New Roman" w:cs="Times New Roman"/>
-          <w:sz w:val="24"/>
-          <w:szCs w:val="24"/>
-        </w:rPr>
-        <w:t xml:space="preserve">while discussing needs and looks. Mentioned problem is solved by Smart Constructor by reviewing every contractor out there near your location based on Rating, Materials, Trends, and many more features which makes easy environment for user.  </w:t>
-      </w:r>
-    </w:p>
-    <w:bookmarkEnd w:id="0"/>
+        <w:t xml:space="preserve">Smart Constructor provides a bunch of useful features that minimize the Manpower of Customer and amount of time that everyone put </w:t>
+      </w:r>
+      <w:r>
+        <w:rPr>
+          <w:rFonts w:ascii="Times New Roman" w:hAnsi="Times New Roman" w:cs="Times New Roman"/>
+          <w:sz w:val="24"/>
+          <w:szCs w:val="24"/>
+        </w:rPr>
+        <w:t>while discussing needs and looks. The mentioned problem is solved by Smart Constructor by reviewing every contractor out there near your location based on Rating, Materials, Trends, and many more features which makes an easy environment for users.</w:t>
+      </w:r>
+    </w:p>
+    <w:bookmarkEnd w:id="1"/>
     <w:p>
       <w:pPr>
         <w:pStyle w:val="ListParagraph"/>
@@ -1228,39 +1331,15 @@
           <w:sz w:val="24"/>
           <w:szCs w:val="24"/>
         </w:rPr>
-        <w:t xml:space="preserve">There </w:t>
-      </w:r>
-      <w:r>
-        <w:rPr>
-          <w:rFonts w:ascii="Times New Roman" w:hAnsi="Times New Roman" w:cs="Times New Roman"/>
-          <w:sz w:val="24"/>
-          <w:szCs w:val="24"/>
-        </w:rPr>
-        <w:t>exist</w:t>
-      </w:r>
-      <w:r>
-        <w:rPr>
-          <w:rFonts w:ascii="Times New Roman" w:hAnsi="Times New Roman" w:cs="Times New Roman"/>
-          <w:sz w:val="24"/>
-          <w:szCs w:val="24"/>
-        </w:rPr>
-        <w:t xml:space="preserve"> different kinds of AR based apps but they have their particular feature like some provides visualization only for </w:t>
-      </w:r>
-      <w:r>
-        <w:rPr>
-          <w:rFonts w:ascii="Times New Roman" w:hAnsi="Times New Roman" w:cs="Times New Roman"/>
-          <w:sz w:val="24"/>
-          <w:szCs w:val="24"/>
-        </w:rPr>
-        <w:t>furniture (</w:t>
-      </w:r>
-      <w:r>
-        <w:rPr>
-          <w:rFonts w:ascii="Times New Roman" w:hAnsi="Times New Roman" w:cs="Times New Roman"/>
-          <w:sz w:val="24"/>
-          <w:szCs w:val="24"/>
-        </w:rPr>
-        <w:t>IKEA app) and some provides only visualization for lenses</w:t>
+        <w:t>There exist</w:t>
+      </w:r>
+      <w:r>
+        <w:rPr>
+          <w:rFonts w:ascii="Times New Roman" w:hAnsi="Times New Roman" w:cs="Times New Roman"/>
+          <w:sz w:val="24"/>
+          <w:szCs w:val="24"/>
+        </w:rPr>
+        <w:t xml:space="preserve"> different kinds of AR-based apps but they have their particular feature like some provides visualization only for furniture (IKEA app) and some provides the only visualization for lenses</w:t>
       </w:r>
       <w:r>
         <w:rPr>
@@ -1276,23 +1355,7 @@
           <w:sz w:val="24"/>
           <w:szCs w:val="24"/>
         </w:rPr>
-        <w:t>(</w:t>
-      </w:r>
-      <w:r>
-        <w:rPr>
-          <w:rFonts w:ascii="Times New Roman" w:hAnsi="Times New Roman" w:cs="Times New Roman"/>
-          <w:sz w:val="24"/>
-          <w:szCs w:val="24"/>
-        </w:rPr>
-        <w:t>lens kart</w:t>
-      </w:r>
-      <w:r>
-        <w:rPr>
-          <w:rFonts w:ascii="Times New Roman" w:hAnsi="Times New Roman" w:cs="Times New Roman"/>
-          <w:sz w:val="24"/>
-          <w:szCs w:val="24"/>
-        </w:rPr>
-        <w:t xml:space="preserve"> app)</w:t>
+        <w:t>(lens kart app)</w:t>
       </w:r>
     </w:p>
     <w:p>
@@ -1339,7 +1402,15 @@
           <w:sz w:val="24"/>
           <w:szCs w:val="24"/>
         </w:rPr>
-        <w:t xml:space="preserve"> gives idea to visualize not only furniture but also for renovations like POP ceiling,</w:t>
+        <w:t xml:space="preserve"> gives ideas to visualize not only </w:t>
+      </w:r>
+      <w:r>
+        <w:rPr>
+          <w:rFonts w:ascii="Times New Roman" w:hAnsi="Times New Roman" w:cs="Times New Roman"/>
+          <w:sz w:val="24"/>
+          <w:szCs w:val="24"/>
+        </w:rPr>
+        <w:t>furniture but also for renovations like POP ceiling,</w:t>
       </w:r>
       <w:r>
         <w:rPr>
@@ -1355,7 +1426,7 @@
           <w:sz w:val="24"/>
           <w:szCs w:val="24"/>
         </w:rPr>
-        <w:t>lightnings,</w:t>
+        <w:t>lightning,</w:t>
       </w:r>
       <w:r>
         <w:rPr>
@@ -1371,7 +1442,7 @@
           <w:sz w:val="24"/>
           <w:szCs w:val="24"/>
         </w:rPr>
-        <w:t>window curtains and many more for renovation event this app also provides trending styles from which one can also get help to construct houses from scratch</w:t>
+        <w:t>window curtains, and many more for renovation event this app also provides trending styles from which one can also get help to construct houses from scratch</w:t>
       </w:r>
       <w:r>
         <w:rPr>
@@ -1399,7 +1470,23 @@
           <w:sz w:val="24"/>
           <w:szCs w:val="24"/>
         </w:rPr>
-        <w:t xml:space="preserve">One system called Just Dial is out there which provides information of whatever you need but you have to put much time in that and review whatever information system provides. While Smart Constructor provides bulk of features which solve mentioned problem completely. User can see every detail of what their constructors uses, top trends in market and one can also give/review ratings of Builders and Constructors.   </w:t>
+        <w:t>One system called Just Dial is out</w:t>
+      </w:r>
+      <w:r>
+        <w:rPr>
+          <w:rFonts w:ascii="Times New Roman" w:hAnsi="Times New Roman" w:cs="Times New Roman"/>
+          <w:sz w:val="24"/>
+          <w:szCs w:val="24"/>
+        </w:rPr>
+        <w:t xml:space="preserve"> there which provides information on whatever you need but you have to put much time in that and review whatever information system provides. While Smart Constructor provides the bulk of features that solve the mentioned problem completely. Users can see e</w:t>
+      </w:r>
+      <w:r>
+        <w:rPr>
+          <w:rFonts w:ascii="Times New Roman" w:hAnsi="Times New Roman" w:cs="Times New Roman"/>
+          <w:sz w:val="24"/>
+          <w:szCs w:val="24"/>
+        </w:rPr>
+        <w:t>very detail of what their constructors use, top trends in the market, and one can also give/review ratings of Builders and Constructors.</w:t>
       </w:r>
     </w:p>
     <w:p>
@@ -1510,7 +1597,7 @@
           <w:sz w:val="24"/>
           <w:szCs w:val="24"/>
         </w:rPr>
-        <w:t xml:space="preserve">allow user to </w:t>
+        <w:t xml:space="preserve">allows a user to </w:t>
       </w:r>
       <w:r>
         <w:rPr>
@@ -1542,7 +1629,15 @@
           <w:sz w:val="24"/>
           <w:szCs w:val="24"/>
         </w:rPr>
-        <w:t>objects through walls, and virtual objects may unintentionally overlap with other virtual or real furniture</w:t>
+        <w:t>objects through walls, and virtual objects may unintention</w:t>
+      </w:r>
+      <w:r>
+        <w:rPr>
+          <w:rFonts w:ascii="Times New Roman" w:hAnsi="Times New Roman" w:cs="Times New Roman"/>
+          <w:sz w:val="24"/>
+          <w:szCs w:val="24"/>
+        </w:rPr>
+        <w:t>ally overlap with other virtual or real furniture</w:t>
       </w:r>
       <w:r>
         <w:rPr>
@@ -1578,7 +1673,15 @@
           <w:sz w:val="24"/>
           <w:szCs w:val="24"/>
         </w:rPr>
-        <w:t>ophisticated database search, which enables search by color, style, size, price and other properties. The users mentioned that often people want, for example, a couch of a certain size (defined by size available), or they may have a limited budget and are interested in the prices.</w:t>
+        <w:t>ophisticated database search, which enables search by color, style, size, price, and other properties. The users mentioned that often people want, for example, a couch of a certain size (defined by size a</w:t>
+      </w:r>
+      <w:r>
+        <w:rPr>
+          <w:rFonts w:ascii="Times New Roman" w:hAnsi="Times New Roman" w:cs="Times New Roman"/>
+          <w:sz w:val="24"/>
+          <w:szCs w:val="24"/>
+        </w:rPr>
+        <w:t>vailable), or they may have a limited budget and are interested in the prices.</w:t>
       </w:r>
     </w:p>
     <w:p>
@@ -1598,7 +1701,15 @@
           <w:sz w:val="24"/>
           <w:szCs w:val="24"/>
         </w:rPr>
-        <w:t xml:space="preserve">Time is most important factor in this busy era. By using this system, lots of time is saved and second important factor is manpower. We have to select different providers for different tasks but this can be solved by using this system which reduces manpower in to almost nothing. </w:t>
+        <w:t>Time is the most important factor in this busy era. By using this system, lots of time is saved and the second important factor is manpower. We have to select different provider</w:t>
+      </w:r>
+      <w:r>
+        <w:rPr>
+          <w:rFonts w:ascii="Times New Roman" w:hAnsi="Times New Roman" w:cs="Times New Roman"/>
+          <w:sz w:val="24"/>
+          <w:szCs w:val="24"/>
+        </w:rPr>
+        <w:t>s for different tasks but this can be solved by using this system which reduces manpower into almost nothing.</w:t>
       </w:r>
     </w:p>
     <w:p>
@@ -1655,8 +1766,6 @@
           <w:szCs w:val="24"/>
         </w:rPr>
       </w:pPr>
-      <w:bookmarkStart w:id="1" w:name="_GoBack"/>
-      <w:bookmarkEnd w:id="1"/>
       <w:r>
         <w:rPr>
           <w:rFonts w:ascii="Times New Roman" w:hAnsi="Times New Roman" w:cs="Times New Roman"/>
@@ -1680,7 +1789,6 @@
           <w:szCs w:val="24"/>
         </w:rPr>
       </w:pPr>
-      <w:proofErr w:type="spellStart"/>
       <w:r>
         <w:rPr>
           <w:rFonts w:ascii="Times New Roman" w:hAnsi="Times New Roman" w:cs="Times New Roman"/>
@@ -1689,7 +1797,6 @@
         </w:rPr>
         <w:t>MySql</w:t>
       </w:r>
-      <w:proofErr w:type="spellEnd"/>
     </w:p>
     <w:p>
       <w:pPr>
@@ -1780,18 +1887,8 @@
           <w:sz w:val="24"/>
           <w:szCs w:val="24"/>
         </w:rPr>
-        <w:t xml:space="preserve">Git and </w:t>
-      </w:r>
-      <w:proofErr w:type="spellStart"/>
-      <w:r>
-        <w:rPr>
-          <w:rFonts w:ascii="Times New Roman" w:hAnsi="Times New Roman" w:cs="Times New Roman"/>
-          <w:sz w:val="24"/>
-          <w:szCs w:val="24"/>
-        </w:rPr>
-        <w:t>Github</w:t>
-      </w:r>
-      <w:proofErr w:type="spellEnd"/>
+        <w:t>Git and Github</w:t>
+      </w:r>
     </w:p>
     <w:p>
       <w:pPr>
@@ -1827,56 +1924,6 @@
     </w:sectPr>
   </w:body>
 </w:document>
-</file>
-
-<file path=word/endnotes.xml><?xml version="1.0" encoding="utf-8"?>
-<w:endnotes xmlns:wpc="http://schemas.microsoft.com/office/word/2010/wordprocessingCanvas" xmlns:cx="http://schemas.microsoft.com/office/drawing/2014/chartex" xmlns:cx1="http://schemas.microsoft.com/office/drawing/2015/9/8/chartex" xmlns:cx2="http://schemas.microsoft.com/office/drawing/2015/10/21/chartex" xmlns:cx3="http://schemas.microsoft.com/office/drawing/2016/5/9/chartex" xmlns:cx4="http://schemas.microsoft.com/office/drawing/2016/5/10/chartex" xmlns:cx5="http://schemas.microsoft.com/office/drawing/2016/5/11/chartex" xmlns:cx6="http://schemas.microsoft.com/office/drawing/2016/5/12/chartex" xmlns:cx7="http://schemas.microsoft.com/office/drawing/2016/5/13/chartex" xmlns:cx8="http://schemas.microsoft.com/office/drawing/2016/5/14/chartex" xmlns:mc="http://schemas.openxmlformats.org/markup-compatibility/2006" xmlns:aink="http://schemas.microsoft.com/office/drawing/2016/ink" xmlns:am3d="http://schemas.microsoft.com/office/drawing/2017/model3d" xmlns:o="urn:schemas-microsoft-com:office:office" xmlns:r="http://schemas.openxmlformats.org/officeDocument/2006/relationships" xmlns:m="http://schemas.openxmlformats.org/officeDocument/2006/math" xmlns:v="urn:schemas-microsoft-com:vml" xmlns:wp14="http://schemas.microsoft.com/office/word/2010/wordprocessingDrawing" xmlns:wp="http://schemas.openxmlformats.org/drawingml/2006/wordprocessingDrawing" xmlns:w10="urn:schemas-microsoft-com:office:word" xmlns:w="http://schemas.openxmlformats.org/wordprocessingml/2006/main" xmlns:w14="http://schemas.microsoft.com/office/word/2010/wordml" xmlns:w15="http://schemas.microsoft.com/office/word/2012/wordml" xmlns:w16cid="http://schemas.microsoft.com/office/word/2016/wordml/cid" xmlns:w16se="http://schemas.microsoft.com/office/word/2015/wordml/symex" xmlns:wpg="http://schemas.microsoft.com/office/word/2010/wordprocessingGroup" xmlns:wpi="http://schemas.microsoft.com/office/word/2010/wordprocessingInk" xmlns:wne="http://schemas.microsoft.com/office/word/2006/wordml" xmlns:wps="http://schemas.microsoft.com/office/word/2010/wordprocessingShape" mc:Ignorable="w14 w15 w16se w16cid wp14">
-  <w:endnote w:type="separator" w:id="-1">
-    <w:p>
-      <w:pPr>
-        <w:spacing w:after="0" w:line="240" w:lineRule="auto"/>
-      </w:pPr>
-      <w:r>
-        <w:separator/>
-      </w:r>
-    </w:p>
-  </w:endnote>
-  <w:endnote w:type="continuationSeparator" w:id="0">
-    <w:p>
-      <w:pPr>
-        <w:spacing w:after="0" w:line="240" w:lineRule="auto"/>
-      </w:pPr>
-      <w:r>
-        <w:continuationSeparator/>
-      </w:r>
-    </w:p>
-  </w:endnote>
-</w:endnotes>
-</file>
-
-<file path=word/footnotes.xml><?xml version="1.0" encoding="utf-8"?>
-<w:footnotes xmlns:wpc="http://schemas.microsoft.com/office/word/2010/wordprocessingCanvas" xmlns:cx="http://schemas.microsoft.com/office/drawing/2014/chartex" xmlns:cx1="http://schemas.microsoft.com/office/drawing/2015/9/8/chartex" xmlns:cx2="http://schemas.microsoft.com/office/drawing/2015/10/21/chartex" xmlns:cx3="http://schemas.microsoft.com/office/drawing/2016/5/9/chartex" xmlns:cx4="http://schemas.microsoft.com/office/drawing/2016/5/10/chartex" xmlns:cx5="http://schemas.microsoft.com/office/drawing/2016/5/11/chartex" xmlns:cx6="http://schemas.microsoft.com/office/drawing/2016/5/12/chartex" xmlns:cx7="http://schemas.microsoft.com/office/drawing/2016/5/13/chartex" xmlns:cx8="http://schemas.microsoft.com/office/drawing/2016/5/14/chartex" xmlns:mc="http://schemas.openxmlformats.org/markup-compatibility/2006" xmlns:aink="http://schemas.microsoft.com/office/drawing/2016/ink" xmlns:am3d="http://schemas.microsoft.com/office/drawing/2017/model3d" xmlns:o="urn:schemas-microsoft-com:office:office" xmlns:r="http://schemas.openxmlformats.org/officeDocument/2006/relationships" xmlns:m="http://schemas.openxmlformats.org/officeDocument/2006/math" xmlns:v="urn:schemas-microsoft-com:vml" xmlns:wp14="http://schemas.microsoft.com/office/word/2010/wordprocessingDrawing" xmlns:wp="http://schemas.openxmlformats.org/drawingml/2006/wordprocessingDrawing" xmlns:w10="urn:schemas-microsoft-com:office:word" xmlns:w="http://schemas.openxmlformats.org/wordprocessingml/2006/main" xmlns:w14="http://schemas.microsoft.com/office/word/2010/wordml" xmlns:w15="http://schemas.microsoft.com/office/word/2012/wordml" xmlns:w16cid="http://schemas.microsoft.com/office/word/2016/wordml/cid" xmlns:w16se="http://schemas.microsoft.com/office/word/2015/wordml/symex" xmlns:wpg="http://schemas.microsoft.com/office/word/2010/wordprocessingGroup" xmlns:wpi="http://schemas.microsoft.com/office/word/2010/wordprocessingInk" xmlns:wne="http://schemas.microsoft.com/office/word/2006/wordml" xmlns:wps="http://schemas.microsoft.com/office/word/2010/wordprocessingShape" mc:Ignorable="w14 w15 w16se w16cid wp14">
-  <w:footnote w:type="separator" w:id="-1">
-    <w:p>
-      <w:pPr>
-        <w:spacing w:after="0" w:line="240" w:lineRule="auto"/>
-      </w:pPr>
-      <w:r>
-        <w:separator/>
-      </w:r>
-    </w:p>
-  </w:footnote>
-  <w:footnote w:type="continuationSeparator" w:id="0">
-    <w:p>
-      <w:pPr>
-        <w:spacing w:after="0" w:line="240" w:lineRule="auto"/>
-      </w:pPr>
-      <w:r>
-        <w:continuationSeparator/>
-      </w:r>
-    </w:p>
-  </w:footnote>
-</w:footnotes>
 </file>
 
 <file path=word/numbering.xml><?xml version="1.0" encoding="utf-8"?>
@@ -1902,7 +1949,7 @@
         <v:path o:extrusionok="f" gradientshapeok="t" o:connecttype="rect"/>
         <o:lock v:ext="edit" aspectratio="t"/>
       </v:shapetype>
-      <v:shape id="_x0000_i1067" type="#_x0000_t75" style="width:11.25pt;height:11.25pt" o:bullet="t">
+      <v:shape id="_x0000_i1028" type="#_x0000_t75" style="width:11.25pt;height:11.25pt" o:bullet="t">
         <v:imagedata r:id="rId1" o:title="mso810D"/>
       </v:shape>
     </w:pict>
@@ -1911,7 +1958,7 @@
     <w:nsid w:val="018B62DF"/>
     <w:multiLevelType w:val="hybridMultilevel"/>
     <w:tmpl w:val="867243C0"/>
-    <w:lvl w:ilvl="0" w:tplc="4009000D">
+    <w:lvl w:ilvl="0" w:tplc="F01AC1C0">
       <w:start w:val="1"/>
       <w:numFmt w:val="bullet"/>
       <w:lvlText w:val=""/>
@@ -1923,7 +1970,7 @@
         <w:rFonts w:ascii="Wingdings" w:hAnsi="Wingdings" w:hint="default"/>
       </w:rPr>
     </w:lvl>
-    <w:lvl w:ilvl="1" w:tplc="40090003" w:tentative="1">
+    <w:lvl w:ilvl="1" w:tplc="80667048" w:tentative="1">
       <w:start w:val="1"/>
       <w:numFmt w:val="bullet"/>
       <w:lvlText w:val="o"/>
@@ -1935,7 +1982,7 @@
         <w:rFonts w:ascii="Courier New" w:hAnsi="Courier New" w:cs="Courier New" w:hint="default"/>
       </w:rPr>
     </w:lvl>
-    <w:lvl w:ilvl="2" w:tplc="40090005" w:tentative="1">
+    <w:lvl w:ilvl="2" w:tplc="E7F42A64" w:tentative="1">
       <w:start w:val="1"/>
       <w:numFmt w:val="bullet"/>
       <w:lvlText w:val=""/>
@@ -1947,7 +1994,7 @@
         <w:rFonts w:ascii="Wingdings" w:hAnsi="Wingdings" w:hint="default"/>
       </w:rPr>
     </w:lvl>
-    <w:lvl w:ilvl="3" w:tplc="40090001" w:tentative="1">
+    <w:lvl w:ilvl="3" w:tplc="C34CF0AA" w:tentative="1">
       <w:start w:val="1"/>
       <w:numFmt w:val="bullet"/>
       <w:lvlText w:val=""/>
@@ -1959,7 +2006,7 @@
         <w:rFonts w:ascii="Symbol" w:hAnsi="Symbol" w:hint="default"/>
       </w:rPr>
     </w:lvl>
-    <w:lvl w:ilvl="4" w:tplc="40090003" w:tentative="1">
+    <w:lvl w:ilvl="4" w:tplc="447CD54A" w:tentative="1">
       <w:start w:val="1"/>
       <w:numFmt w:val="bullet"/>
       <w:lvlText w:val="o"/>
@@ -1971,7 +2018,7 @@
         <w:rFonts w:ascii="Courier New" w:hAnsi="Courier New" w:cs="Courier New" w:hint="default"/>
       </w:rPr>
     </w:lvl>
-    <w:lvl w:ilvl="5" w:tplc="40090005" w:tentative="1">
+    <w:lvl w:ilvl="5" w:tplc="02CEFF4A" w:tentative="1">
       <w:start w:val="1"/>
       <w:numFmt w:val="bullet"/>
       <w:lvlText w:val=""/>
@@ -1983,7 +2030,7 @@
         <w:rFonts w:ascii="Wingdings" w:hAnsi="Wingdings" w:hint="default"/>
       </w:rPr>
     </w:lvl>
-    <w:lvl w:ilvl="6" w:tplc="40090001" w:tentative="1">
+    <w:lvl w:ilvl="6" w:tplc="77B0142C" w:tentative="1">
       <w:start w:val="1"/>
       <w:numFmt w:val="bullet"/>
       <w:lvlText w:val=""/>
@@ -1995,7 +2042,7 @@
         <w:rFonts w:ascii="Symbol" w:hAnsi="Symbol" w:hint="default"/>
       </w:rPr>
     </w:lvl>
-    <w:lvl w:ilvl="7" w:tplc="40090003" w:tentative="1">
+    <w:lvl w:ilvl="7" w:tplc="4A66A3C4" w:tentative="1">
       <w:start w:val="1"/>
       <w:numFmt w:val="bullet"/>
       <w:lvlText w:val="o"/>
@@ -2007,7 +2054,7 @@
         <w:rFonts w:ascii="Courier New" w:hAnsi="Courier New" w:cs="Courier New" w:hint="default"/>
       </w:rPr>
     </w:lvl>
-    <w:lvl w:ilvl="8" w:tplc="40090005" w:tentative="1">
+    <w:lvl w:ilvl="8" w:tplc="07021DA6" w:tentative="1">
       <w:start w:val="1"/>
       <w:numFmt w:val="bullet"/>
       <w:lvlText w:val=""/>
@@ -2024,7 +2071,7 @@
     <w:nsid w:val="019C7000"/>
     <w:multiLevelType w:val="hybridMultilevel"/>
     <w:tmpl w:val="E3FA861A"/>
-    <w:lvl w:ilvl="0" w:tplc="40090007">
+    <w:lvl w:ilvl="0" w:tplc="CCD0C30E">
       <w:start w:val="1"/>
       <w:numFmt w:val="bullet"/>
       <w:lvlText w:val=""/>
@@ -2037,7 +2084,7 @@
         <w:rFonts w:ascii="Symbol" w:hAnsi="Symbol" w:hint="default"/>
       </w:rPr>
     </w:lvl>
-    <w:lvl w:ilvl="1" w:tplc="40090003" w:tentative="1">
+    <w:lvl w:ilvl="1" w:tplc="689EEB04" w:tentative="1">
       <w:start w:val="1"/>
       <w:numFmt w:val="bullet"/>
       <w:lvlText w:val="o"/>
@@ -2049,7 +2096,7 @@
         <w:rFonts w:ascii="Courier New" w:hAnsi="Courier New" w:cs="Courier New" w:hint="default"/>
       </w:rPr>
     </w:lvl>
-    <w:lvl w:ilvl="2" w:tplc="40090005" w:tentative="1">
+    <w:lvl w:ilvl="2" w:tplc="AEBAA2F0" w:tentative="1">
       <w:start w:val="1"/>
       <w:numFmt w:val="bullet"/>
       <w:lvlText w:val=""/>
@@ -2061,7 +2108,7 @@
         <w:rFonts w:ascii="Wingdings" w:hAnsi="Wingdings" w:hint="default"/>
       </w:rPr>
     </w:lvl>
-    <w:lvl w:ilvl="3" w:tplc="40090001" w:tentative="1">
+    <w:lvl w:ilvl="3" w:tplc="6E821482" w:tentative="1">
       <w:start w:val="1"/>
       <w:numFmt w:val="bullet"/>
       <w:lvlText w:val=""/>
@@ -2073,7 +2120,7 @@
         <w:rFonts w:ascii="Symbol" w:hAnsi="Symbol" w:hint="default"/>
       </w:rPr>
     </w:lvl>
-    <w:lvl w:ilvl="4" w:tplc="40090003" w:tentative="1">
+    <w:lvl w:ilvl="4" w:tplc="16726316" w:tentative="1">
       <w:start w:val="1"/>
       <w:numFmt w:val="bullet"/>
       <w:lvlText w:val="o"/>
@@ -2085,7 +2132,7 @@
         <w:rFonts w:ascii="Courier New" w:hAnsi="Courier New" w:cs="Courier New" w:hint="default"/>
       </w:rPr>
     </w:lvl>
-    <w:lvl w:ilvl="5" w:tplc="40090005" w:tentative="1">
+    <w:lvl w:ilvl="5" w:tplc="99327F94" w:tentative="1">
       <w:start w:val="1"/>
       <w:numFmt w:val="bullet"/>
       <w:lvlText w:val=""/>
@@ -2097,7 +2144,7 @@
         <w:rFonts w:ascii="Wingdings" w:hAnsi="Wingdings" w:hint="default"/>
       </w:rPr>
     </w:lvl>
-    <w:lvl w:ilvl="6" w:tplc="40090001" w:tentative="1">
+    <w:lvl w:ilvl="6" w:tplc="CC00D39A" w:tentative="1">
       <w:start w:val="1"/>
       <w:numFmt w:val="bullet"/>
       <w:lvlText w:val=""/>
@@ -2109,7 +2156,7 @@
         <w:rFonts w:ascii="Symbol" w:hAnsi="Symbol" w:hint="default"/>
       </w:rPr>
     </w:lvl>
-    <w:lvl w:ilvl="7" w:tplc="40090003" w:tentative="1">
+    <w:lvl w:ilvl="7" w:tplc="76B0C160" w:tentative="1">
       <w:start w:val="1"/>
       <w:numFmt w:val="bullet"/>
       <w:lvlText w:val="o"/>
@@ -2121,7 +2168,7 @@
         <w:rFonts w:ascii="Courier New" w:hAnsi="Courier New" w:cs="Courier New" w:hint="default"/>
       </w:rPr>
     </w:lvl>
-    <w:lvl w:ilvl="8" w:tplc="40090005" w:tentative="1">
+    <w:lvl w:ilvl="8" w:tplc="0C125B8A" w:tentative="1">
       <w:start w:val="1"/>
       <w:numFmt w:val="bullet"/>
       <w:lvlText w:val=""/>
@@ -2138,7 +2185,7 @@
     <w:nsid w:val="03CA7E25"/>
     <w:multiLevelType w:val="hybridMultilevel"/>
     <w:tmpl w:val="3BC68166"/>
-    <w:lvl w:ilvl="0" w:tplc="4009000B">
+    <w:lvl w:ilvl="0" w:tplc="CF2414CC">
       <w:start w:val="1"/>
       <w:numFmt w:val="bullet"/>
       <w:lvlText w:val=""/>
@@ -2150,7 +2197,7 @@
         <w:rFonts w:ascii="Wingdings" w:hAnsi="Wingdings" w:hint="default"/>
       </w:rPr>
     </w:lvl>
-    <w:lvl w:ilvl="1" w:tplc="40090003" w:tentative="1">
+    <w:lvl w:ilvl="1" w:tplc="5176B46A" w:tentative="1">
       <w:start w:val="1"/>
       <w:numFmt w:val="bullet"/>
       <w:lvlText w:val="o"/>
@@ -2162,7 +2209,7 @@
         <w:rFonts w:ascii="Courier New" w:hAnsi="Courier New" w:cs="Courier New" w:hint="default"/>
       </w:rPr>
     </w:lvl>
-    <w:lvl w:ilvl="2" w:tplc="40090005" w:tentative="1">
+    <w:lvl w:ilvl="2" w:tplc="E064FA14" w:tentative="1">
       <w:start w:val="1"/>
       <w:numFmt w:val="bullet"/>
       <w:lvlText w:val=""/>
@@ -2174,7 +2221,7 @@
         <w:rFonts w:ascii="Wingdings" w:hAnsi="Wingdings" w:hint="default"/>
       </w:rPr>
     </w:lvl>
-    <w:lvl w:ilvl="3" w:tplc="40090001" w:tentative="1">
+    <w:lvl w:ilvl="3" w:tplc="8D28ACD0" w:tentative="1">
       <w:start w:val="1"/>
       <w:numFmt w:val="bullet"/>
       <w:lvlText w:val=""/>
@@ -2186,7 +2233,7 @@
         <w:rFonts w:ascii="Symbol" w:hAnsi="Symbol" w:hint="default"/>
       </w:rPr>
     </w:lvl>
-    <w:lvl w:ilvl="4" w:tplc="40090003" w:tentative="1">
+    <w:lvl w:ilvl="4" w:tplc="2C121C40" w:tentative="1">
       <w:start w:val="1"/>
       <w:numFmt w:val="bullet"/>
       <w:lvlText w:val="o"/>
@@ -2198,7 +2245,7 @@
         <w:rFonts w:ascii="Courier New" w:hAnsi="Courier New" w:cs="Courier New" w:hint="default"/>
       </w:rPr>
     </w:lvl>
-    <w:lvl w:ilvl="5" w:tplc="40090005" w:tentative="1">
+    <w:lvl w:ilvl="5" w:tplc="3E3AC798" w:tentative="1">
       <w:start w:val="1"/>
       <w:numFmt w:val="bullet"/>
       <w:lvlText w:val=""/>
@@ -2210,7 +2257,7 @@
         <w:rFonts w:ascii="Wingdings" w:hAnsi="Wingdings" w:hint="default"/>
       </w:rPr>
     </w:lvl>
-    <w:lvl w:ilvl="6" w:tplc="40090001" w:tentative="1">
+    <w:lvl w:ilvl="6" w:tplc="C172EC54" w:tentative="1">
       <w:start w:val="1"/>
       <w:numFmt w:val="bullet"/>
       <w:lvlText w:val=""/>
@@ -2222,7 +2269,7 @@
         <w:rFonts w:ascii="Symbol" w:hAnsi="Symbol" w:hint="default"/>
       </w:rPr>
     </w:lvl>
-    <w:lvl w:ilvl="7" w:tplc="40090003" w:tentative="1">
+    <w:lvl w:ilvl="7" w:tplc="D0D29DF2" w:tentative="1">
       <w:start w:val="1"/>
       <w:numFmt w:val="bullet"/>
       <w:lvlText w:val="o"/>
@@ -2234,7 +2281,7 @@
         <w:rFonts w:ascii="Courier New" w:hAnsi="Courier New" w:cs="Courier New" w:hint="default"/>
       </w:rPr>
     </w:lvl>
-    <w:lvl w:ilvl="8" w:tplc="40090005" w:tentative="1">
+    <w:lvl w:ilvl="8" w:tplc="B7EAFD7E" w:tentative="1">
       <w:start w:val="1"/>
       <w:numFmt w:val="bullet"/>
       <w:lvlText w:val=""/>
@@ -2251,7 +2298,7 @@
     <w:nsid w:val="0CA24A40"/>
     <w:multiLevelType w:val="hybridMultilevel"/>
     <w:tmpl w:val="6F7E9C80"/>
-    <w:lvl w:ilvl="0" w:tplc="40090003">
+    <w:lvl w:ilvl="0" w:tplc="830851EE">
       <w:start w:val="1"/>
       <w:numFmt w:val="bullet"/>
       <w:lvlText w:val="o"/>
@@ -2263,7 +2310,7 @@
         <w:rFonts w:ascii="Courier New" w:hAnsi="Courier New" w:cs="Courier New" w:hint="default"/>
       </w:rPr>
     </w:lvl>
-    <w:lvl w:ilvl="1" w:tplc="40090003" w:tentative="1">
+    <w:lvl w:ilvl="1" w:tplc="82C412BE" w:tentative="1">
       <w:start w:val="1"/>
       <w:numFmt w:val="bullet"/>
       <w:lvlText w:val="o"/>
@@ -2275,7 +2322,7 @@
         <w:rFonts w:ascii="Courier New" w:hAnsi="Courier New" w:cs="Courier New" w:hint="default"/>
       </w:rPr>
     </w:lvl>
-    <w:lvl w:ilvl="2" w:tplc="40090005" w:tentative="1">
+    <w:lvl w:ilvl="2" w:tplc="8170376E" w:tentative="1">
       <w:start w:val="1"/>
       <w:numFmt w:val="bullet"/>
       <w:lvlText w:val=""/>
@@ -2287,7 +2334,7 @@
         <w:rFonts w:ascii="Wingdings" w:hAnsi="Wingdings" w:hint="default"/>
       </w:rPr>
     </w:lvl>
-    <w:lvl w:ilvl="3" w:tplc="40090001" w:tentative="1">
+    <w:lvl w:ilvl="3" w:tplc="C8F6F99E" w:tentative="1">
       <w:start w:val="1"/>
       <w:numFmt w:val="bullet"/>
       <w:lvlText w:val=""/>
@@ -2299,7 +2346,7 @@
         <w:rFonts w:ascii="Symbol" w:hAnsi="Symbol" w:hint="default"/>
       </w:rPr>
     </w:lvl>
-    <w:lvl w:ilvl="4" w:tplc="40090003" w:tentative="1">
+    <w:lvl w:ilvl="4" w:tplc="A9DA923E" w:tentative="1">
       <w:start w:val="1"/>
       <w:numFmt w:val="bullet"/>
       <w:lvlText w:val="o"/>
@@ -2311,7 +2358,7 @@
         <w:rFonts w:ascii="Courier New" w:hAnsi="Courier New" w:cs="Courier New" w:hint="default"/>
       </w:rPr>
     </w:lvl>
-    <w:lvl w:ilvl="5" w:tplc="40090005" w:tentative="1">
+    <w:lvl w:ilvl="5" w:tplc="E9CE0C1E" w:tentative="1">
       <w:start w:val="1"/>
       <w:numFmt w:val="bullet"/>
       <w:lvlText w:val=""/>
@@ -2323,7 +2370,7 @@
         <w:rFonts w:ascii="Wingdings" w:hAnsi="Wingdings" w:hint="default"/>
       </w:rPr>
     </w:lvl>
-    <w:lvl w:ilvl="6" w:tplc="40090001" w:tentative="1">
+    <w:lvl w:ilvl="6" w:tplc="3E20B600" w:tentative="1">
       <w:start w:val="1"/>
       <w:numFmt w:val="bullet"/>
       <w:lvlText w:val=""/>
@@ -2335,7 +2382,7 @@
         <w:rFonts w:ascii="Symbol" w:hAnsi="Symbol" w:hint="default"/>
       </w:rPr>
     </w:lvl>
-    <w:lvl w:ilvl="7" w:tplc="40090003" w:tentative="1">
+    <w:lvl w:ilvl="7" w:tplc="C518A300" w:tentative="1">
       <w:start w:val="1"/>
       <w:numFmt w:val="bullet"/>
       <w:lvlText w:val="o"/>
@@ -2347,7 +2394,7 @@
         <w:rFonts w:ascii="Courier New" w:hAnsi="Courier New" w:cs="Courier New" w:hint="default"/>
       </w:rPr>
     </w:lvl>
-    <w:lvl w:ilvl="8" w:tplc="40090005" w:tentative="1">
+    <w:lvl w:ilvl="8" w:tplc="BC361658" w:tentative="1">
       <w:start w:val="1"/>
       <w:numFmt w:val="bullet"/>
       <w:lvlText w:val=""/>
@@ -2364,7 +2411,7 @@
     <w:nsid w:val="1293576F"/>
     <w:multiLevelType w:val="hybridMultilevel"/>
     <w:tmpl w:val="F0FEC63E"/>
-    <w:lvl w:ilvl="0" w:tplc="40090001">
+    <w:lvl w:ilvl="0" w:tplc="29DA1C38">
       <w:start w:val="1"/>
       <w:numFmt w:val="bullet"/>
       <w:lvlText w:val=""/>
@@ -2376,7 +2423,7 @@
         <w:rFonts w:ascii="Symbol" w:hAnsi="Symbol" w:hint="default"/>
       </w:rPr>
     </w:lvl>
-    <w:lvl w:ilvl="1" w:tplc="40090003" w:tentative="1">
+    <w:lvl w:ilvl="1" w:tplc="F80A5DA0" w:tentative="1">
       <w:start w:val="1"/>
       <w:numFmt w:val="bullet"/>
       <w:lvlText w:val="o"/>
@@ -2388,7 +2435,7 @@
         <w:rFonts w:ascii="Courier New" w:hAnsi="Courier New" w:cs="Courier New" w:hint="default"/>
       </w:rPr>
     </w:lvl>
-    <w:lvl w:ilvl="2" w:tplc="40090005" w:tentative="1">
+    <w:lvl w:ilvl="2" w:tplc="335A63EC" w:tentative="1">
       <w:start w:val="1"/>
       <w:numFmt w:val="bullet"/>
       <w:lvlText w:val=""/>
@@ -2400,7 +2447,7 @@
         <w:rFonts w:ascii="Wingdings" w:hAnsi="Wingdings" w:hint="default"/>
       </w:rPr>
     </w:lvl>
-    <w:lvl w:ilvl="3" w:tplc="40090001" w:tentative="1">
+    <w:lvl w:ilvl="3" w:tplc="C5246E1C" w:tentative="1">
       <w:start w:val="1"/>
       <w:numFmt w:val="bullet"/>
       <w:lvlText w:val=""/>
@@ -2412,7 +2459,7 @@
         <w:rFonts w:ascii="Symbol" w:hAnsi="Symbol" w:hint="default"/>
       </w:rPr>
     </w:lvl>
-    <w:lvl w:ilvl="4" w:tplc="40090003" w:tentative="1">
+    <w:lvl w:ilvl="4" w:tplc="C0343C88" w:tentative="1">
       <w:start w:val="1"/>
       <w:numFmt w:val="bullet"/>
       <w:lvlText w:val="o"/>
@@ -2424,7 +2471,7 @@
         <w:rFonts w:ascii="Courier New" w:hAnsi="Courier New" w:cs="Courier New" w:hint="default"/>
       </w:rPr>
     </w:lvl>
-    <w:lvl w:ilvl="5" w:tplc="40090005" w:tentative="1">
+    <w:lvl w:ilvl="5" w:tplc="8884C548" w:tentative="1">
       <w:start w:val="1"/>
       <w:numFmt w:val="bullet"/>
       <w:lvlText w:val=""/>
@@ -2436,7 +2483,7 @@
         <w:rFonts w:ascii="Wingdings" w:hAnsi="Wingdings" w:hint="default"/>
       </w:rPr>
     </w:lvl>
-    <w:lvl w:ilvl="6" w:tplc="40090001" w:tentative="1">
+    <w:lvl w:ilvl="6" w:tplc="EBD6306A" w:tentative="1">
       <w:start w:val="1"/>
       <w:numFmt w:val="bullet"/>
       <w:lvlText w:val=""/>
@@ -2448,7 +2495,7 @@
         <w:rFonts w:ascii="Symbol" w:hAnsi="Symbol" w:hint="default"/>
       </w:rPr>
     </w:lvl>
-    <w:lvl w:ilvl="7" w:tplc="40090003" w:tentative="1">
+    <w:lvl w:ilvl="7" w:tplc="C8283D16" w:tentative="1">
       <w:start w:val="1"/>
       <w:numFmt w:val="bullet"/>
       <w:lvlText w:val="o"/>
@@ -2460,7 +2507,7 @@
         <w:rFonts w:ascii="Courier New" w:hAnsi="Courier New" w:cs="Courier New" w:hint="default"/>
       </w:rPr>
     </w:lvl>
-    <w:lvl w:ilvl="8" w:tplc="40090005" w:tentative="1">
+    <w:lvl w:ilvl="8" w:tplc="06F05DDE" w:tentative="1">
       <w:start w:val="1"/>
       <w:numFmt w:val="bullet"/>
       <w:lvlText w:val=""/>
@@ -2477,7 +2524,7 @@
     <w:nsid w:val="15103F1B"/>
     <w:multiLevelType w:val="hybridMultilevel"/>
     <w:tmpl w:val="575CFD80"/>
-    <w:lvl w:ilvl="0" w:tplc="0409000B">
+    <w:lvl w:ilvl="0" w:tplc="D15C512C">
       <w:start w:val="1"/>
       <w:numFmt w:val="bullet"/>
       <w:lvlText w:val=""/>
@@ -2489,7 +2536,7 @@
         <w:rFonts w:ascii="Wingdings" w:hAnsi="Wingdings" w:hint="default"/>
       </w:rPr>
     </w:lvl>
-    <w:lvl w:ilvl="1" w:tplc="04090003" w:tentative="1">
+    <w:lvl w:ilvl="1" w:tplc="8BB048FA" w:tentative="1">
       <w:start w:val="1"/>
       <w:numFmt w:val="bullet"/>
       <w:lvlText w:val="o"/>
@@ -2501,7 +2548,7 @@
         <w:rFonts w:ascii="Courier New" w:hAnsi="Courier New" w:cs="Courier New" w:hint="default"/>
       </w:rPr>
     </w:lvl>
-    <w:lvl w:ilvl="2" w:tplc="04090005" w:tentative="1">
+    <w:lvl w:ilvl="2" w:tplc="EFD42B60" w:tentative="1">
       <w:start w:val="1"/>
       <w:numFmt w:val="bullet"/>
       <w:lvlText w:val=""/>
@@ -2513,7 +2560,7 @@
         <w:rFonts w:ascii="Wingdings" w:hAnsi="Wingdings" w:hint="default"/>
       </w:rPr>
     </w:lvl>
-    <w:lvl w:ilvl="3" w:tplc="04090001" w:tentative="1">
+    <w:lvl w:ilvl="3" w:tplc="7FDCAA5E" w:tentative="1">
       <w:start w:val="1"/>
       <w:numFmt w:val="bullet"/>
       <w:lvlText w:val=""/>
@@ -2525,7 +2572,7 @@
         <w:rFonts w:ascii="Symbol" w:hAnsi="Symbol" w:hint="default"/>
       </w:rPr>
     </w:lvl>
-    <w:lvl w:ilvl="4" w:tplc="04090003" w:tentative="1">
+    <w:lvl w:ilvl="4" w:tplc="6BD8CBC8" w:tentative="1">
       <w:start w:val="1"/>
       <w:numFmt w:val="bullet"/>
       <w:lvlText w:val="o"/>
@@ -2537,7 +2584,7 @@
         <w:rFonts w:ascii="Courier New" w:hAnsi="Courier New" w:cs="Courier New" w:hint="default"/>
       </w:rPr>
     </w:lvl>
-    <w:lvl w:ilvl="5" w:tplc="04090005" w:tentative="1">
+    <w:lvl w:ilvl="5" w:tplc="5D5869B8" w:tentative="1">
       <w:start w:val="1"/>
       <w:numFmt w:val="bullet"/>
       <w:lvlText w:val=""/>
@@ -2549,7 +2596,7 @@
         <w:rFonts w:ascii="Wingdings" w:hAnsi="Wingdings" w:hint="default"/>
       </w:rPr>
     </w:lvl>
-    <w:lvl w:ilvl="6" w:tplc="04090001" w:tentative="1">
+    <w:lvl w:ilvl="6" w:tplc="332C85B2" w:tentative="1">
       <w:start w:val="1"/>
       <w:numFmt w:val="bullet"/>
       <w:lvlText w:val=""/>
@@ -2561,7 +2608,7 @@
         <w:rFonts w:ascii="Symbol" w:hAnsi="Symbol" w:hint="default"/>
       </w:rPr>
     </w:lvl>
-    <w:lvl w:ilvl="7" w:tplc="04090003" w:tentative="1">
+    <w:lvl w:ilvl="7" w:tplc="91BAFAC4" w:tentative="1">
       <w:start w:val="1"/>
       <w:numFmt w:val="bullet"/>
       <w:lvlText w:val="o"/>
@@ -2573,7 +2620,7 @@
         <w:rFonts w:ascii="Courier New" w:hAnsi="Courier New" w:cs="Courier New" w:hint="default"/>
       </w:rPr>
     </w:lvl>
-    <w:lvl w:ilvl="8" w:tplc="04090005" w:tentative="1">
+    <w:lvl w:ilvl="8" w:tplc="CB70FE24" w:tentative="1">
       <w:start w:val="1"/>
       <w:numFmt w:val="bullet"/>
       <w:lvlText w:val=""/>
@@ -2590,7 +2637,7 @@
     <w:nsid w:val="15604449"/>
     <w:multiLevelType w:val="hybridMultilevel"/>
     <w:tmpl w:val="B95C9EB0"/>
-    <w:lvl w:ilvl="0" w:tplc="40090007">
+    <w:lvl w:ilvl="0" w:tplc="7EACEE1A">
       <w:start w:val="1"/>
       <w:numFmt w:val="bullet"/>
       <w:lvlText w:val=""/>
@@ -2603,7 +2650,7 @@
         <w:rFonts w:ascii="Symbol" w:hAnsi="Symbol" w:hint="default"/>
       </w:rPr>
     </w:lvl>
-    <w:lvl w:ilvl="1" w:tplc="40090003" w:tentative="1">
+    <w:lvl w:ilvl="1" w:tplc="256AC292" w:tentative="1">
       <w:start w:val="1"/>
       <w:numFmt w:val="bullet"/>
       <w:lvlText w:val="o"/>
@@ -2615,7 +2662,7 @@
         <w:rFonts w:ascii="Courier New" w:hAnsi="Courier New" w:cs="Courier New" w:hint="default"/>
       </w:rPr>
     </w:lvl>
-    <w:lvl w:ilvl="2" w:tplc="40090005" w:tentative="1">
+    <w:lvl w:ilvl="2" w:tplc="F4561588" w:tentative="1">
       <w:start w:val="1"/>
       <w:numFmt w:val="bullet"/>
       <w:lvlText w:val=""/>
@@ -2627,7 +2674,7 @@
         <w:rFonts w:ascii="Wingdings" w:hAnsi="Wingdings" w:hint="default"/>
       </w:rPr>
     </w:lvl>
-    <w:lvl w:ilvl="3" w:tplc="40090001" w:tentative="1">
+    <w:lvl w:ilvl="3" w:tplc="4EDE100A" w:tentative="1">
       <w:start w:val="1"/>
       <w:numFmt w:val="bullet"/>
       <w:lvlText w:val=""/>
@@ -2639,7 +2686,7 @@
         <w:rFonts w:ascii="Symbol" w:hAnsi="Symbol" w:hint="default"/>
       </w:rPr>
     </w:lvl>
-    <w:lvl w:ilvl="4" w:tplc="40090003" w:tentative="1">
+    <w:lvl w:ilvl="4" w:tplc="B6DEECB6" w:tentative="1">
       <w:start w:val="1"/>
       <w:numFmt w:val="bullet"/>
       <w:lvlText w:val="o"/>
@@ -2651,7 +2698,7 @@
         <w:rFonts w:ascii="Courier New" w:hAnsi="Courier New" w:cs="Courier New" w:hint="default"/>
       </w:rPr>
     </w:lvl>
-    <w:lvl w:ilvl="5" w:tplc="40090005" w:tentative="1">
+    <w:lvl w:ilvl="5" w:tplc="804A3428" w:tentative="1">
       <w:start w:val="1"/>
       <w:numFmt w:val="bullet"/>
       <w:lvlText w:val=""/>
@@ -2663,7 +2710,7 @@
         <w:rFonts w:ascii="Wingdings" w:hAnsi="Wingdings" w:hint="default"/>
       </w:rPr>
     </w:lvl>
-    <w:lvl w:ilvl="6" w:tplc="40090001" w:tentative="1">
+    <w:lvl w:ilvl="6" w:tplc="510CC3D0" w:tentative="1">
       <w:start w:val="1"/>
       <w:numFmt w:val="bullet"/>
       <w:lvlText w:val=""/>
@@ -2675,7 +2722,7 @@
         <w:rFonts w:ascii="Symbol" w:hAnsi="Symbol" w:hint="default"/>
       </w:rPr>
     </w:lvl>
-    <w:lvl w:ilvl="7" w:tplc="40090003" w:tentative="1">
+    <w:lvl w:ilvl="7" w:tplc="930A6A16" w:tentative="1">
       <w:start w:val="1"/>
       <w:numFmt w:val="bullet"/>
       <w:lvlText w:val="o"/>
@@ -2687,7 +2734,7 @@
         <w:rFonts w:ascii="Courier New" w:hAnsi="Courier New" w:cs="Courier New" w:hint="default"/>
       </w:rPr>
     </w:lvl>
-    <w:lvl w:ilvl="8" w:tplc="40090005" w:tentative="1">
+    <w:lvl w:ilvl="8" w:tplc="5EEACC3E" w:tentative="1">
       <w:start w:val="1"/>
       <w:numFmt w:val="bullet"/>
       <w:lvlText w:val=""/>
@@ -2704,7 +2751,7 @@
     <w:nsid w:val="187E4D19"/>
     <w:multiLevelType w:val="hybridMultilevel"/>
     <w:tmpl w:val="D85E0FB0"/>
-    <w:lvl w:ilvl="0" w:tplc="40090003">
+    <w:lvl w:ilvl="0" w:tplc="EF7E7C22">
       <w:start w:val="1"/>
       <w:numFmt w:val="bullet"/>
       <w:lvlText w:val="o"/>
@@ -2716,7 +2763,7 @@
         <w:rFonts w:ascii="Courier New" w:hAnsi="Courier New" w:cs="Courier New" w:hint="default"/>
       </w:rPr>
     </w:lvl>
-    <w:lvl w:ilvl="1" w:tplc="40090003" w:tentative="1">
+    <w:lvl w:ilvl="1" w:tplc="A942C226" w:tentative="1">
       <w:start w:val="1"/>
       <w:numFmt w:val="bullet"/>
       <w:lvlText w:val="o"/>
@@ -2728,7 +2775,7 @@
         <w:rFonts w:ascii="Courier New" w:hAnsi="Courier New" w:cs="Courier New" w:hint="default"/>
       </w:rPr>
     </w:lvl>
-    <w:lvl w:ilvl="2" w:tplc="40090005" w:tentative="1">
+    <w:lvl w:ilvl="2" w:tplc="ADCCE33E" w:tentative="1">
       <w:start w:val="1"/>
       <w:numFmt w:val="bullet"/>
       <w:lvlText w:val=""/>
@@ -2740,7 +2787,7 @@
         <w:rFonts w:ascii="Wingdings" w:hAnsi="Wingdings" w:hint="default"/>
       </w:rPr>
     </w:lvl>
-    <w:lvl w:ilvl="3" w:tplc="40090001" w:tentative="1">
+    <w:lvl w:ilvl="3" w:tplc="6F36FBA4" w:tentative="1">
       <w:start w:val="1"/>
       <w:numFmt w:val="bullet"/>
       <w:lvlText w:val=""/>
@@ -2752,7 +2799,7 @@
         <w:rFonts w:ascii="Symbol" w:hAnsi="Symbol" w:hint="default"/>
       </w:rPr>
     </w:lvl>
-    <w:lvl w:ilvl="4" w:tplc="40090003" w:tentative="1">
+    <w:lvl w:ilvl="4" w:tplc="592454A0" w:tentative="1">
       <w:start w:val="1"/>
       <w:numFmt w:val="bullet"/>
       <w:lvlText w:val="o"/>
@@ -2764,7 +2811,7 @@
         <w:rFonts w:ascii="Courier New" w:hAnsi="Courier New" w:cs="Courier New" w:hint="default"/>
       </w:rPr>
     </w:lvl>
-    <w:lvl w:ilvl="5" w:tplc="40090005" w:tentative="1">
+    <w:lvl w:ilvl="5" w:tplc="09BEF948" w:tentative="1">
       <w:start w:val="1"/>
       <w:numFmt w:val="bullet"/>
       <w:lvlText w:val=""/>
@@ -2776,7 +2823,7 @@
         <w:rFonts w:ascii="Wingdings" w:hAnsi="Wingdings" w:hint="default"/>
       </w:rPr>
     </w:lvl>
-    <w:lvl w:ilvl="6" w:tplc="40090001" w:tentative="1">
+    <w:lvl w:ilvl="6" w:tplc="05420EE0" w:tentative="1">
       <w:start w:val="1"/>
       <w:numFmt w:val="bullet"/>
       <w:lvlText w:val=""/>
@@ -2788,7 +2835,7 @@
         <w:rFonts w:ascii="Symbol" w:hAnsi="Symbol" w:hint="default"/>
       </w:rPr>
     </w:lvl>
-    <w:lvl w:ilvl="7" w:tplc="40090003" w:tentative="1">
+    <w:lvl w:ilvl="7" w:tplc="E7F8DA5C" w:tentative="1">
       <w:start w:val="1"/>
       <w:numFmt w:val="bullet"/>
       <w:lvlText w:val="o"/>
@@ -2800,7 +2847,7 @@
         <w:rFonts w:ascii="Courier New" w:hAnsi="Courier New" w:cs="Courier New" w:hint="default"/>
       </w:rPr>
     </w:lvl>
-    <w:lvl w:ilvl="8" w:tplc="40090005" w:tentative="1">
+    <w:lvl w:ilvl="8" w:tplc="858E11C4" w:tentative="1">
       <w:start w:val="1"/>
       <w:numFmt w:val="bullet"/>
       <w:lvlText w:val=""/>
@@ -2817,7 +2864,7 @@
     <w:nsid w:val="19B15884"/>
     <w:multiLevelType w:val="hybridMultilevel"/>
     <w:tmpl w:val="F314FD8C"/>
-    <w:lvl w:ilvl="0" w:tplc="40090003">
+    <w:lvl w:ilvl="0" w:tplc="1CE6258A">
       <w:start w:val="1"/>
       <w:numFmt w:val="bullet"/>
       <w:lvlText w:val="o"/>
@@ -2829,7 +2876,7 @@
         <w:rFonts w:ascii="Courier New" w:hAnsi="Courier New" w:cs="Courier New" w:hint="default"/>
       </w:rPr>
     </w:lvl>
-    <w:lvl w:ilvl="1" w:tplc="40090003" w:tentative="1">
+    <w:lvl w:ilvl="1" w:tplc="97D2EB00" w:tentative="1">
       <w:start w:val="1"/>
       <w:numFmt w:val="bullet"/>
       <w:lvlText w:val="o"/>
@@ -2841,7 +2888,7 @@
         <w:rFonts w:ascii="Courier New" w:hAnsi="Courier New" w:cs="Courier New" w:hint="default"/>
       </w:rPr>
     </w:lvl>
-    <w:lvl w:ilvl="2" w:tplc="40090005" w:tentative="1">
+    <w:lvl w:ilvl="2" w:tplc="EC16B694" w:tentative="1">
       <w:start w:val="1"/>
       <w:numFmt w:val="bullet"/>
       <w:lvlText w:val=""/>
@@ -2853,7 +2900,7 @@
         <w:rFonts w:ascii="Wingdings" w:hAnsi="Wingdings" w:hint="default"/>
       </w:rPr>
     </w:lvl>
-    <w:lvl w:ilvl="3" w:tplc="40090001" w:tentative="1">
+    <w:lvl w:ilvl="3" w:tplc="BEF2C812" w:tentative="1">
       <w:start w:val="1"/>
       <w:numFmt w:val="bullet"/>
       <w:lvlText w:val=""/>
@@ -2865,7 +2912,7 @@
         <w:rFonts w:ascii="Symbol" w:hAnsi="Symbol" w:hint="default"/>
       </w:rPr>
     </w:lvl>
-    <w:lvl w:ilvl="4" w:tplc="40090003" w:tentative="1">
+    <w:lvl w:ilvl="4" w:tplc="10063A56" w:tentative="1">
       <w:start w:val="1"/>
       <w:numFmt w:val="bullet"/>
       <w:lvlText w:val="o"/>
@@ -2877,7 +2924,7 @@
         <w:rFonts w:ascii="Courier New" w:hAnsi="Courier New" w:cs="Courier New" w:hint="default"/>
       </w:rPr>
     </w:lvl>
-    <w:lvl w:ilvl="5" w:tplc="40090005" w:tentative="1">
+    <w:lvl w:ilvl="5" w:tplc="65223A6A" w:tentative="1">
       <w:start w:val="1"/>
       <w:numFmt w:val="bullet"/>
       <w:lvlText w:val=""/>
@@ -2889,7 +2936,7 @@
         <w:rFonts w:ascii="Wingdings" w:hAnsi="Wingdings" w:hint="default"/>
       </w:rPr>
     </w:lvl>
-    <w:lvl w:ilvl="6" w:tplc="40090001" w:tentative="1">
+    <w:lvl w:ilvl="6" w:tplc="7EECBA12" w:tentative="1">
       <w:start w:val="1"/>
       <w:numFmt w:val="bullet"/>
       <w:lvlText w:val=""/>
@@ -2901,7 +2948,7 @@
         <w:rFonts w:ascii="Symbol" w:hAnsi="Symbol" w:hint="default"/>
       </w:rPr>
     </w:lvl>
-    <w:lvl w:ilvl="7" w:tplc="40090003" w:tentative="1">
+    <w:lvl w:ilvl="7" w:tplc="DB08456C" w:tentative="1">
       <w:start w:val="1"/>
       <w:numFmt w:val="bullet"/>
       <w:lvlText w:val="o"/>
@@ -2913,7 +2960,7 @@
         <w:rFonts w:ascii="Courier New" w:hAnsi="Courier New" w:cs="Courier New" w:hint="default"/>
       </w:rPr>
     </w:lvl>
-    <w:lvl w:ilvl="8" w:tplc="40090005" w:tentative="1">
+    <w:lvl w:ilvl="8" w:tplc="C6343FDC" w:tentative="1">
       <w:start w:val="1"/>
       <w:numFmt w:val="bullet"/>
       <w:lvlText w:val=""/>
@@ -2930,7 +2977,7 @@
     <w:nsid w:val="1B7E6CC3"/>
     <w:multiLevelType w:val="hybridMultilevel"/>
     <w:tmpl w:val="87F68254"/>
-    <w:lvl w:ilvl="0" w:tplc="0409000D">
+    <w:lvl w:ilvl="0" w:tplc="88BE4580">
       <w:start w:val="1"/>
       <w:numFmt w:val="bullet"/>
       <w:lvlText w:val=""/>
@@ -2942,7 +2989,7 @@
         <w:rFonts w:ascii="Wingdings" w:hAnsi="Wingdings" w:hint="default"/>
       </w:rPr>
     </w:lvl>
-    <w:lvl w:ilvl="1" w:tplc="40090003" w:tentative="1">
+    <w:lvl w:ilvl="1" w:tplc="A5566302" w:tentative="1">
       <w:start w:val="1"/>
       <w:numFmt w:val="bullet"/>
       <w:lvlText w:val="o"/>
@@ -2954,7 +3001,7 @@
         <w:rFonts w:ascii="Courier New" w:hAnsi="Courier New" w:cs="Courier New" w:hint="default"/>
       </w:rPr>
     </w:lvl>
-    <w:lvl w:ilvl="2" w:tplc="40090005" w:tentative="1">
+    <w:lvl w:ilvl="2" w:tplc="C95EBAF0" w:tentative="1">
       <w:start w:val="1"/>
       <w:numFmt w:val="bullet"/>
       <w:lvlText w:val=""/>
@@ -2966,7 +3013,7 @@
         <w:rFonts w:ascii="Wingdings" w:hAnsi="Wingdings" w:hint="default"/>
       </w:rPr>
     </w:lvl>
-    <w:lvl w:ilvl="3" w:tplc="40090001" w:tentative="1">
+    <w:lvl w:ilvl="3" w:tplc="0292F466" w:tentative="1">
       <w:start w:val="1"/>
       <w:numFmt w:val="bullet"/>
       <w:lvlText w:val=""/>
@@ -2978,7 +3025,7 @@
         <w:rFonts w:ascii="Symbol" w:hAnsi="Symbol" w:hint="default"/>
       </w:rPr>
     </w:lvl>
-    <w:lvl w:ilvl="4" w:tplc="40090003" w:tentative="1">
+    <w:lvl w:ilvl="4" w:tplc="86BA29C8" w:tentative="1">
       <w:start w:val="1"/>
       <w:numFmt w:val="bullet"/>
       <w:lvlText w:val="o"/>
@@ -2990,7 +3037,7 @@
         <w:rFonts w:ascii="Courier New" w:hAnsi="Courier New" w:cs="Courier New" w:hint="default"/>
       </w:rPr>
     </w:lvl>
-    <w:lvl w:ilvl="5" w:tplc="40090005" w:tentative="1">
+    <w:lvl w:ilvl="5" w:tplc="6460299E" w:tentative="1">
       <w:start w:val="1"/>
       <w:numFmt w:val="bullet"/>
       <w:lvlText w:val=""/>
@@ -3002,7 +3049,7 @@
         <w:rFonts w:ascii="Wingdings" w:hAnsi="Wingdings" w:hint="default"/>
       </w:rPr>
     </w:lvl>
-    <w:lvl w:ilvl="6" w:tplc="40090001" w:tentative="1">
+    <w:lvl w:ilvl="6" w:tplc="1B32D5E0" w:tentative="1">
       <w:start w:val="1"/>
       <w:numFmt w:val="bullet"/>
       <w:lvlText w:val=""/>
@@ -3014,7 +3061,7 @@
         <w:rFonts w:ascii="Symbol" w:hAnsi="Symbol" w:hint="default"/>
       </w:rPr>
     </w:lvl>
-    <w:lvl w:ilvl="7" w:tplc="40090003" w:tentative="1">
+    <w:lvl w:ilvl="7" w:tplc="85FEEA94" w:tentative="1">
       <w:start w:val="1"/>
       <w:numFmt w:val="bullet"/>
       <w:lvlText w:val="o"/>
@@ -3026,7 +3073,7 @@
         <w:rFonts w:ascii="Courier New" w:hAnsi="Courier New" w:cs="Courier New" w:hint="default"/>
       </w:rPr>
     </w:lvl>
-    <w:lvl w:ilvl="8" w:tplc="40090005" w:tentative="1">
+    <w:lvl w:ilvl="8" w:tplc="D5442836" w:tentative="1">
       <w:start w:val="1"/>
       <w:numFmt w:val="bullet"/>
       <w:lvlText w:val=""/>
@@ -3043,7 +3090,7 @@
     <w:nsid w:val="25794441"/>
     <w:multiLevelType w:val="hybridMultilevel"/>
     <w:tmpl w:val="88521D6A"/>
-    <w:lvl w:ilvl="0" w:tplc="40090001">
+    <w:lvl w:ilvl="0" w:tplc="D9A4E098">
       <w:start w:val="1"/>
       <w:numFmt w:val="bullet"/>
       <w:lvlText w:val=""/>
@@ -3055,7 +3102,7 @@
         <w:rFonts w:ascii="Symbol" w:hAnsi="Symbol" w:hint="default"/>
       </w:rPr>
     </w:lvl>
-    <w:lvl w:ilvl="1" w:tplc="40090003" w:tentative="1">
+    <w:lvl w:ilvl="1" w:tplc="ED403ECA" w:tentative="1">
       <w:start w:val="1"/>
       <w:numFmt w:val="bullet"/>
       <w:lvlText w:val="o"/>
@@ -3067,7 +3114,7 @@
         <w:rFonts w:ascii="Courier New" w:hAnsi="Courier New" w:cs="Courier New" w:hint="default"/>
       </w:rPr>
     </w:lvl>
-    <w:lvl w:ilvl="2" w:tplc="40090005" w:tentative="1">
+    <w:lvl w:ilvl="2" w:tplc="56CADA40" w:tentative="1">
       <w:start w:val="1"/>
       <w:numFmt w:val="bullet"/>
       <w:lvlText w:val=""/>
@@ -3079,7 +3126,7 @@
         <w:rFonts w:ascii="Wingdings" w:hAnsi="Wingdings" w:hint="default"/>
       </w:rPr>
     </w:lvl>
-    <w:lvl w:ilvl="3" w:tplc="40090001" w:tentative="1">
+    <w:lvl w:ilvl="3" w:tplc="5DEEE5D8" w:tentative="1">
       <w:start w:val="1"/>
       <w:numFmt w:val="bullet"/>
       <w:lvlText w:val=""/>
@@ -3091,7 +3138,7 @@
         <w:rFonts w:ascii="Symbol" w:hAnsi="Symbol" w:hint="default"/>
       </w:rPr>
     </w:lvl>
-    <w:lvl w:ilvl="4" w:tplc="40090003" w:tentative="1">
+    <w:lvl w:ilvl="4" w:tplc="40E87866" w:tentative="1">
       <w:start w:val="1"/>
       <w:numFmt w:val="bullet"/>
       <w:lvlText w:val="o"/>
@@ -3103,7 +3150,7 @@
         <w:rFonts w:ascii="Courier New" w:hAnsi="Courier New" w:cs="Courier New" w:hint="default"/>
       </w:rPr>
     </w:lvl>
-    <w:lvl w:ilvl="5" w:tplc="40090005" w:tentative="1">
+    <w:lvl w:ilvl="5" w:tplc="7B3E7578" w:tentative="1">
       <w:start w:val="1"/>
       <w:numFmt w:val="bullet"/>
       <w:lvlText w:val=""/>
@@ -3115,7 +3162,7 @@
         <w:rFonts w:ascii="Wingdings" w:hAnsi="Wingdings" w:hint="default"/>
       </w:rPr>
     </w:lvl>
-    <w:lvl w:ilvl="6" w:tplc="40090001" w:tentative="1">
+    <w:lvl w:ilvl="6" w:tplc="213695CA" w:tentative="1">
       <w:start w:val="1"/>
       <w:numFmt w:val="bullet"/>
       <w:lvlText w:val=""/>
@@ -3127,7 +3174,7 @@
         <w:rFonts w:ascii="Symbol" w:hAnsi="Symbol" w:hint="default"/>
       </w:rPr>
     </w:lvl>
-    <w:lvl w:ilvl="7" w:tplc="40090003" w:tentative="1">
+    <w:lvl w:ilvl="7" w:tplc="DF2C1F9E" w:tentative="1">
       <w:start w:val="1"/>
       <w:numFmt w:val="bullet"/>
       <w:lvlText w:val="o"/>
@@ -3139,7 +3186,7 @@
         <w:rFonts w:ascii="Courier New" w:hAnsi="Courier New" w:cs="Courier New" w:hint="default"/>
       </w:rPr>
     </w:lvl>
-    <w:lvl w:ilvl="8" w:tplc="40090005" w:tentative="1">
+    <w:lvl w:ilvl="8" w:tplc="4348A4CA" w:tentative="1">
       <w:start w:val="1"/>
       <w:numFmt w:val="bullet"/>
       <w:lvlText w:val=""/>
@@ -3156,7 +3203,7 @@
     <w:nsid w:val="25C81F3F"/>
     <w:multiLevelType w:val="hybridMultilevel"/>
     <w:tmpl w:val="EA986E14"/>
-    <w:lvl w:ilvl="0" w:tplc="602A99D4">
+    <w:lvl w:ilvl="0" w:tplc="F3720D92">
       <w:start w:val="1"/>
       <w:numFmt w:val="bullet"/>
       <w:lvlText w:val=""/>
@@ -3168,7 +3215,7 @@
         <w:rFonts w:ascii="Wingdings" w:hAnsi="Wingdings" w:hint="default"/>
       </w:rPr>
     </w:lvl>
-    <w:lvl w:ilvl="1" w:tplc="04090003" w:tentative="1">
+    <w:lvl w:ilvl="1" w:tplc="1E4CC8CC" w:tentative="1">
       <w:start w:val="1"/>
       <w:numFmt w:val="bullet"/>
       <w:lvlText w:val="o"/>
@@ -3180,7 +3227,7 @@
         <w:rFonts w:ascii="Courier New" w:hAnsi="Courier New" w:cs="Courier New" w:hint="default"/>
       </w:rPr>
     </w:lvl>
-    <w:lvl w:ilvl="2" w:tplc="04090005" w:tentative="1">
+    <w:lvl w:ilvl="2" w:tplc="B24ECEF0" w:tentative="1">
       <w:start w:val="1"/>
       <w:numFmt w:val="bullet"/>
       <w:lvlText w:val=""/>
@@ -3192,7 +3239,7 @@
         <w:rFonts w:ascii="Wingdings" w:hAnsi="Wingdings" w:hint="default"/>
       </w:rPr>
     </w:lvl>
-    <w:lvl w:ilvl="3" w:tplc="04090001" w:tentative="1">
+    <w:lvl w:ilvl="3" w:tplc="8C562A76" w:tentative="1">
       <w:start w:val="1"/>
       <w:numFmt w:val="bullet"/>
       <w:lvlText w:val=""/>
@@ -3204,7 +3251,7 @@
         <w:rFonts w:ascii="Symbol" w:hAnsi="Symbol" w:hint="default"/>
       </w:rPr>
     </w:lvl>
-    <w:lvl w:ilvl="4" w:tplc="04090003" w:tentative="1">
+    <w:lvl w:ilvl="4" w:tplc="3AC4F40A" w:tentative="1">
       <w:start w:val="1"/>
       <w:numFmt w:val="bullet"/>
       <w:lvlText w:val="o"/>
@@ -3216,7 +3263,7 @@
         <w:rFonts w:ascii="Courier New" w:hAnsi="Courier New" w:cs="Courier New" w:hint="default"/>
       </w:rPr>
     </w:lvl>
-    <w:lvl w:ilvl="5" w:tplc="04090005" w:tentative="1">
+    <w:lvl w:ilvl="5" w:tplc="B6E6384A" w:tentative="1">
       <w:start w:val="1"/>
       <w:numFmt w:val="bullet"/>
       <w:lvlText w:val=""/>
@@ -3228,7 +3275,7 @@
         <w:rFonts w:ascii="Wingdings" w:hAnsi="Wingdings" w:hint="default"/>
       </w:rPr>
     </w:lvl>
-    <w:lvl w:ilvl="6" w:tplc="04090001" w:tentative="1">
+    <w:lvl w:ilvl="6" w:tplc="C59A345C" w:tentative="1">
       <w:start w:val="1"/>
       <w:numFmt w:val="bullet"/>
       <w:lvlText w:val=""/>
@@ -3240,7 +3287,7 @@
         <w:rFonts w:ascii="Symbol" w:hAnsi="Symbol" w:hint="default"/>
       </w:rPr>
     </w:lvl>
-    <w:lvl w:ilvl="7" w:tplc="04090003" w:tentative="1">
+    <w:lvl w:ilvl="7" w:tplc="05EA2C1C" w:tentative="1">
       <w:start w:val="1"/>
       <w:numFmt w:val="bullet"/>
       <w:lvlText w:val="o"/>
@@ -3252,7 +3299,7 @@
         <w:rFonts w:ascii="Courier New" w:hAnsi="Courier New" w:cs="Courier New" w:hint="default"/>
       </w:rPr>
     </w:lvl>
-    <w:lvl w:ilvl="8" w:tplc="04090005" w:tentative="1">
+    <w:lvl w:ilvl="8" w:tplc="ADA648B8" w:tentative="1">
       <w:start w:val="1"/>
       <w:numFmt w:val="bullet"/>
       <w:lvlText w:val=""/>
@@ -3269,7 +3316,7 @@
     <w:nsid w:val="26C5050A"/>
     <w:multiLevelType w:val="hybridMultilevel"/>
     <w:tmpl w:val="4554F828"/>
-    <w:lvl w:ilvl="0" w:tplc="40090007">
+    <w:lvl w:ilvl="0" w:tplc="50B6B632">
       <w:start w:val="1"/>
       <w:numFmt w:val="bullet"/>
       <w:lvlText w:val=""/>
@@ -3282,7 +3329,7 @@
         <w:rFonts w:ascii="Symbol" w:hAnsi="Symbol" w:hint="default"/>
       </w:rPr>
     </w:lvl>
-    <w:lvl w:ilvl="1" w:tplc="04090019">
+    <w:lvl w:ilvl="1" w:tplc="30847EEA">
       <w:start w:val="1"/>
       <w:numFmt w:val="lowerLetter"/>
       <w:lvlText w:val="%2."/>
@@ -3291,7 +3338,7 @@
         <w:ind w:left="1440" w:hanging="360"/>
       </w:pPr>
     </w:lvl>
-    <w:lvl w:ilvl="2" w:tplc="0409001B">
+    <w:lvl w:ilvl="2" w:tplc="56124ED0">
       <w:start w:val="1"/>
       <w:numFmt w:val="lowerRoman"/>
       <w:lvlText w:val="%3."/>
@@ -3300,7 +3347,7 @@
         <w:ind w:left="2160" w:hanging="180"/>
       </w:pPr>
     </w:lvl>
-    <w:lvl w:ilvl="3" w:tplc="0409000F">
+    <w:lvl w:ilvl="3" w:tplc="DF14B794">
       <w:start w:val="1"/>
       <w:numFmt w:val="decimal"/>
       <w:lvlText w:val="%4."/>
@@ -3309,7 +3356,7 @@
         <w:ind w:left="2880" w:hanging="360"/>
       </w:pPr>
     </w:lvl>
-    <w:lvl w:ilvl="4" w:tplc="04090019">
+    <w:lvl w:ilvl="4" w:tplc="16DA16B0">
       <w:start w:val="1"/>
       <w:numFmt w:val="lowerLetter"/>
       <w:lvlText w:val="%5."/>
@@ -3318,7 +3365,7 @@
         <w:ind w:left="3600" w:hanging="360"/>
       </w:pPr>
     </w:lvl>
-    <w:lvl w:ilvl="5" w:tplc="0409001B">
+    <w:lvl w:ilvl="5" w:tplc="9E5814E4">
       <w:start w:val="1"/>
       <w:numFmt w:val="lowerRoman"/>
       <w:lvlText w:val="%6."/>
@@ -3327,7 +3374,7 @@
         <w:ind w:left="4320" w:hanging="180"/>
       </w:pPr>
     </w:lvl>
-    <w:lvl w:ilvl="6" w:tplc="0409000F">
+    <w:lvl w:ilvl="6" w:tplc="C29A3C56">
       <w:start w:val="1"/>
       <w:numFmt w:val="decimal"/>
       <w:lvlText w:val="%7."/>
@@ -3336,7 +3383,7 @@
         <w:ind w:left="5040" w:hanging="360"/>
       </w:pPr>
     </w:lvl>
-    <w:lvl w:ilvl="7" w:tplc="04090019">
+    <w:lvl w:ilvl="7" w:tplc="FE6626EA">
       <w:start w:val="1"/>
       <w:numFmt w:val="lowerLetter"/>
       <w:lvlText w:val="%8."/>
@@ -3345,7 +3392,7 @@
         <w:ind w:left="5760" w:hanging="360"/>
       </w:pPr>
     </w:lvl>
-    <w:lvl w:ilvl="8" w:tplc="0409001B">
+    <w:lvl w:ilvl="8" w:tplc="46B8964C">
       <w:start w:val="1"/>
       <w:numFmt w:val="lowerRoman"/>
       <w:lvlText w:val="%9."/>
@@ -3359,7 +3406,7 @@
     <w:nsid w:val="272B6187"/>
     <w:multiLevelType w:val="hybridMultilevel"/>
     <w:tmpl w:val="A5D8EB50"/>
-    <w:lvl w:ilvl="0" w:tplc="40090003">
+    <w:lvl w:ilvl="0" w:tplc="9988A0D8">
       <w:start w:val="1"/>
       <w:numFmt w:val="bullet"/>
       <w:lvlText w:val="o"/>
@@ -3371,7 +3418,7 @@
         <w:rFonts w:ascii="Courier New" w:hAnsi="Courier New" w:cs="Courier New" w:hint="default"/>
       </w:rPr>
     </w:lvl>
-    <w:lvl w:ilvl="1" w:tplc="40090003" w:tentative="1">
+    <w:lvl w:ilvl="1" w:tplc="E9B0C108" w:tentative="1">
       <w:start w:val="1"/>
       <w:numFmt w:val="bullet"/>
       <w:lvlText w:val="o"/>
@@ -3383,7 +3430,7 @@
         <w:rFonts w:ascii="Courier New" w:hAnsi="Courier New" w:cs="Courier New" w:hint="default"/>
       </w:rPr>
     </w:lvl>
-    <w:lvl w:ilvl="2" w:tplc="40090005" w:tentative="1">
+    <w:lvl w:ilvl="2" w:tplc="C3DEC8B2" w:tentative="1">
       <w:start w:val="1"/>
       <w:numFmt w:val="bullet"/>
       <w:lvlText w:val=""/>
@@ -3395,7 +3442,7 @@
         <w:rFonts w:ascii="Wingdings" w:hAnsi="Wingdings" w:hint="default"/>
       </w:rPr>
     </w:lvl>
-    <w:lvl w:ilvl="3" w:tplc="40090001" w:tentative="1">
+    <w:lvl w:ilvl="3" w:tplc="FE4E94C4" w:tentative="1">
       <w:start w:val="1"/>
       <w:numFmt w:val="bullet"/>
       <w:lvlText w:val=""/>
@@ -3407,7 +3454,7 @@
         <w:rFonts w:ascii="Symbol" w:hAnsi="Symbol" w:hint="default"/>
       </w:rPr>
     </w:lvl>
-    <w:lvl w:ilvl="4" w:tplc="40090003" w:tentative="1">
+    <w:lvl w:ilvl="4" w:tplc="BAD281CE" w:tentative="1">
       <w:start w:val="1"/>
       <w:numFmt w:val="bullet"/>
       <w:lvlText w:val="o"/>
@@ -3419,7 +3466,7 @@
         <w:rFonts w:ascii="Courier New" w:hAnsi="Courier New" w:cs="Courier New" w:hint="default"/>
       </w:rPr>
     </w:lvl>
-    <w:lvl w:ilvl="5" w:tplc="40090005" w:tentative="1">
+    <w:lvl w:ilvl="5" w:tplc="2CD67604" w:tentative="1">
       <w:start w:val="1"/>
       <w:numFmt w:val="bullet"/>
       <w:lvlText w:val=""/>
@@ -3431,7 +3478,7 @@
         <w:rFonts w:ascii="Wingdings" w:hAnsi="Wingdings" w:hint="default"/>
       </w:rPr>
     </w:lvl>
-    <w:lvl w:ilvl="6" w:tplc="40090001" w:tentative="1">
+    <w:lvl w:ilvl="6" w:tplc="1D36075E" w:tentative="1">
       <w:start w:val="1"/>
       <w:numFmt w:val="bullet"/>
       <w:lvlText w:val=""/>
@@ -3443,7 +3490,7 @@
         <w:rFonts w:ascii="Symbol" w:hAnsi="Symbol" w:hint="default"/>
       </w:rPr>
     </w:lvl>
-    <w:lvl w:ilvl="7" w:tplc="40090003" w:tentative="1">
+    <w:lvl w:ilvl="7" w:tplc="04C677DA" w:tentative="1">
       <w:start w:val="1"/>
       <w:numFmt w:val="bullet"/>
       <w:lvlText w:val="o"/>
@@ -3455,7 +3502,7 @@
         <w:rFonts w:ascii="Courier New" w:hAnsi="Courier New" w:cs="Courier New" w:hint="default"/>
       </w:rPr>
     </w:lvl>
-    <w:lvl w:ilvl="8" w:tplc="40090005" w:tentative="1">
+    <w:lvl w:ilvl="8" w:tplc="7A72ED00" w:tentative="1">
       <w:start w:val="1"/>
       <w:numFmt w:val="bullet"/>
       <w:lvlText w:val=""/>
@@ -3621,7 +3668,7 @@
     <w:nsid w:val="300E563A"/>
     <w:multiLevelType w:val="hybridMultilevel"/>
     <w:tmpl w:val="B3100D7C"/>
-    <w:lvl w:ilvl="0" w:tplc="CDE085B0">
+    <w:lvl w:ilvl="0" w:tplc="28A0D25E">
       <w:start w:val="1"/>
       <w:numFmt w:val="bullet"/>
       <w:lvlText w:val=""/>
@@ -3634,7 +3681,7 @@
         <w:color w:val="auto"/>
       </w:rPr>
     </w:lvl>
-    <w:lvl w:ilvl="1" w:tplc="04090003">
+    <w:lvl w:ilvl="1" w:tplc="EEDAC5B6">
       <w:start w:val="1"/>
       <w:numFmt w:val="bullet"/>
       <w:lvlText w:val="o"/>
@@ -3646,7 +3693,7 @@
         <w:rFonts w:ascii="Courier New" w:hAnsi="Courier New" w:cs="Courier New" w:hint="default"/>
       </w:rPr>
     </w:lvl>
-    <w:lvl w:ilvl="2" w:tplc="04090005">
+    <w:lvl w:ilvl="2" w:tplc="6C6E2606">
       <w:start w:val="1"/>
       <w:numFmt w:val="bullet"/>
       <w:lvlText w:val=""/>
@@ -3658,7 +3705,7 @@
         <w:rFonts w:ascii="Wingdings" w:hAnsi="Wingdings" w:hint="default"/>
       </w:rPr>
     </w:lvl>
-    <w:lvl w:ilvl="3" w:tplc="04090001">
+    <w:lvl w:ilvl="3" w:tplc="2F4010D4">
       <w:start w:val="1"/>
       <w:numFmt w:val="bullet"/>
       <w:lvlText w:val=""/>
@@ -3670,7 +3717,7 @@
         <w:rFonts w:ascii="Symbol" w:hAnsi="Symbol" w:hint="default"/>
       </w:rPr>
     </w:lvl>
-    <w:lvl w:ilvl="4" w:tplc="04090003">
+    <w:lvl w:ilvl="4" w:tplc="EC88D4C8">
       <w:start w:val="1"/>
       <w:numFmt w:val="bullet"/>
       <w:lvlText w:val="o"/>
@@ -3682,7 +3729,7 @@
         <w:rFonts w:ascii="Courier New" w:hAnsi="Courier New" w:cs="Courier New" w:hint="default"/>
       </w:rPr>
     </w:lvl>
-    <w:lvl w:ilvl="5" w:tplc="04090005">
+    <w:lvl w:ilvl="5" w:tplc="9C10C0B0">
       <w:start w:val="1"/>
       <w:numFmt w:val="bullet"/>
       <w:lvlText w:val=""/>
@@ -3694,7 +3741,7 @@
         <w:rFonts w:ascii="Wingdings" w:hAnsi="Wingdings" w:hint="default"/>
       </w:rPr>
     </w:lvl>
-    <w:lvl w:ilvl="6" w:tplc="04090001">
+    <w:lvl w:ilvl="6" w:tplc="D8D63D30">
       <w:start w:val="1"/>
       <w:numFmt w:val="bullet"/>
       <w:lvlText w:val=""/>
@@ -3706,7 +3753,7 @@
         <w:rFonts w:ascii="Symbol" w:hAnsi="Symbol" w:hint="default"/>
       </w:rPr>
     </w:lvl>
-    <w:lvl w:ilvl="7" w:tplc="04090003">
+    <w:lvl w:ilvl="7" w:tplc="B17EA834">
       <w:start w:val="1"/>
       <w:numFmt w:val="bullet"/>
       <w:lvlText w:val="o"/>
@@ -3718,7 +3765,7 @@
         <w:rFonts w:ascii="Courier New" w:hAnsi="Courier New" w:cs="Courier New" w:hint="default"/>
       </w:rPr>
     </w:lvl>
-    <w:lvl w:ilvl="8" w:tplc="04090005">
+    <w:lvl w:ilvl="8" w:tplc="4A32EDFA">
       <w:start w:val="1"/>
       <w:numFmt w:val="bullet"/>
       <w:lvlText w:val=""/>
@@ -3735,7 +3782,7 @@
     <w:nsid w:val="3D1B79E3"/>
     <w:multiLevelType w:val="hybridMultilevel"/>
     <w:tmpl w:val="B90CB53A"/>
-    <w:lvl w:ilvl="0" w:tplc="4009000D">
+    <w:lvl w:ilvl="0" w:tplc="46FEFE6A">
       <w:start w:val="1"/>
       <w:numFmt w:val="bullet"/>
       <w:lvlText w:val=""/>
@@ -3747,7 +3794,7 @@
         <w:rFonts w:ascii="Wingdings" w:hAnsi="Wingdings" w:hint="default"/>
       </w:rPr>
     </w:lvl>
-    <w:lvl w:ilvl="1" w:tplc="40090003" w:tentative="1">
+    <w:lvl w:ilvl="1" w:tplc="ECC63056" w:tentative="1">
       <w:start w:val="1"/>
       <w:numFmt w:val="bullet"/>
       <w:lvlText w:val="o"/>
@@ -3759,7 +3806,7 @@
         <w:rFonts w:ascii="Courier New" w:hAnsi="Courier New" w:cs="Courier New" w:hint="default"/>
       </w:rPr>
     </w:lvl>
-    <w:lvl w:ilvl="2" w:tplc="40090005" w:tentative="1">
+    <w:lvl w:ilvl="2" w:tplc="C3A2A762" w:tentative="1">
       <w:start w:val="1"/>
       <w:numFmt w:val="bullet"/>
       <w:lvlText w:val=""/>
@@ -3771,7 +3818,7 @@
         <w:rFonts w:ascii="Wingdings" w:hAnsi="Wingdings" w:hint="default"/>
       </w:rPr>
     </w:lvl>
-    <w:lvl w:ilvl="3" w:tplc="40090001" w:tentative="1">
+    <w:lvl w:ilvl="3" w:tplc="E3EEC7B0" w:tentative="1">
       <w:start w:val="1"/>
       <w:numFmt w:val="bullet"/>
       <w:lvlText w:val=""/>
@@ -3783,7 +3830,7 @@
         <w:rFonts w:ascii="Symbol" w:hAnsi="Symbol" w:hint="default"/>
       </w:rPr>
     </w:lvl>
-    <w:lvl w:ilvl="4" w:tplc="40090003" w:tentative="1">
+    <w:lvl w:ilvl="4" w:tplc="1F5C96FE" w:tentative="1">
       <w:start w:val="1"/>
       <w:numFmt w:val="bullet"/>
       <w:lvlText w:val="o"/>
@@ -3795,7 +3842,7 @@
         <w:rFonts w:ascii="Courier New" w:hAnsi="Courier New" w:cs="Courier New" w:hint="default"/>
       </w:rPr>
     </w:lvl>
-    <w:lvl w:ilvl="5" w:tplc="40090005" w:tentative="1">
+    <w:lvl w:ilvl="5" w:tplc="0D1A05AE" w:tentative="1">
       <w:start w:val="1"/>
       <w:numFmt w:val="bullet"/>
       <w:lvlText w:val=""/>
@@ -3807,7 +3854,7 @@
         <w:rFonts w:ascii="Wingdings" w:hAnsi="Wingdings" w:hint="default"/>
       </w:rPr>
     </w:lvl>
-    <w:lvl w:ilvl="6" w:tplc="40090001" w:tentative="1">
+    <w:lvl w:ilvl="6" w:tplc="3E26B2BA" w:tentative="1">
       <w:start w:val="1"/>
       <w:numFmt w:val="bullet"/>
       <w:lvlText w:val=""/>
@@ -3819,7 +3866,7 @@
         <w:rFonts w:ascii="Symbol" w:hAnsi="Symbol" w:hint="default"/>
       </w:rPr>
     </w:lvl>
-    <w:lvl w:ilvl="7" w:tplc="40090003" w:tentative="1">
+    <w:lvl w:ilvl="7" w:tplc="069266E6" w:tentative="1">
       <w:start w:val="1"/>
       <w:numFmt w:val="bullet"/>
       <w:lvlText w:val="o"/>
@@ -3831,7 +3878,7 @@
         <w:rFonts w:ascii="Courier New" w:hAnsi="Courier New" w:cs="Courier New" w:hint="default"/>
       </w:rPr>
     </w:lvl>
-    <w:lvl w:ilvl="8" w:tplc="40090005" w:tentative="1">
+    <w:lvl w:ilvl="8" w:tplc="FAA08260" w:tentative="1">
       <w:start w:val="1"/>
       <w:numFmt w:val="bullet"/>
       <w:lvlText w:val=""/>
@@ -3848,7 +3895,7 @@
     <w:nsid w:val="40C2012E"/>
     <w:multiLevelType w:val="hybridMultilevel"/>
     <w:tmpl w:val="E36C5DD0"/>
-    <w:lvl w:ilvl="0" w:tplc="40090005">
+    <w:lvl w:ilvl="0" w:tplc="9488C1E4">
       <w:start w:val="1"/>
       <w:numFmt w:val="bullet"/>
       <w:lvlText w:val=""/>
@@ -3860,7 +3907,7 @@
         <w:rFonts w:ascii="Wingdings" w:hAnsi="Wingdings" w:hint="default"/>
       </w:rPr>
     </w:lvl>
-    <w:lvl w:ilvl="1" w:tplc="40090003" w:tentative="1">
+    <w:lvl w:ilvl="1" w:tplc="F6907D38" w:tentative="1">
       <w:start w:val="1"/>
       <w:numFmt w:val="bullet"/>
       <w:lvlText w:val="o"/>
@@ -3872,7 +3919,7 @@
         <w:rFonts w:ascii="Courier New" w:hAnsi="Courier New" w:cs="Courier New" w:hint="default"/>
       </w:rPr>
     </w:lvl>
-    <w:lvl w:ilvl="2" w:tplc="40090005" w:tentative="1">
+    <w:lvl w:ilvl="2" w:tplc="58B47F0C" w:tentative="1">
       <w:start w:val="1"/>
       <w:numFmt w:val="bullet"/>
       <w:lvlText w:val=""/>
@@ -3884,7 +3931,7 @@
         <w:rFonts w:ascii="Wingdings" w:hAnsi="Wingdings" w:hint="default"/>
       </w:rPr>
     </w:lvl>
-    <w:lvl w:ilvl="3" w:tplc="40090001" w:tentative="1">
+    <w:lvl w:ilvl="3" w:tplc="6728C852" w:tentative="1">
       <w:start w:val="1"/>
       <w:numFmt w:val="bullet"/>
       <w:lvlText w:val=""/>
@@ -3896,7 +3943,7 @@
         <w:rFonts w:ascii="Symbol" w:hAnsi="Symbol" w:hint="default"/>
       </w:rPr>
     </w:lvl>
-    <w:lvl w:ilvl="4" w:tplc="40090003" w:tentative="1">
+    <w:lvl w:ilvl="4" w:tplc="9F04F826" w:tentative="1">
       <w:start w:val="1"/>
       <w:numFmt w:val="bullet"/>
       <w:lvlText w:val="o"/>
@@ -3908,7 +3955,7 @@
         <w:rFonts w:ascii="Courier New" w:hAnsi="Courier New" w:cs="Courier New" w:hint="default"/>
       </w:rPr>
     </w:lvl>
-    <w:lvl w:ilvl="5" w:tplc="40090005" w:tentative="1">
+    <w:lvl w:ilvl="5" w:tplc="8DE4CFAE" w:tentative="1">
       <w:start w:val="1"/>
       <w:numFmt w:val="bullet"/>
       <w:lvlText w:val=""/>
@@ -3920,7 +3967,7 @@
         <w:rFonts w:ascii="Wingdings" w:hAnsi="Wingdings" w:hint="default"/>
       </w:rPr>
     </w:lvl>
-    <w:lvl w:ilvl="6" w:tplc="40090001" w:tentative="1">
+    <w:lvl w:ilvl="6" w:tplc="E8DE1512" w:tentative="1">
       <w:start w:val="1"/>
       <w:numFmt w:val="bullet"/>
       <w:lvlText w:val=""/>
@@ -3932,7 +3979,7 @@
         <w:rFonts w:ascii="Symbol" w:hAnsi="Symbol" w:hint="default"/>
       </w:rPr>
     </w:lvl>
-    <w:lvl w:ilvl="7" w:tplc="40090003" w:tentative="1">
+    <w:lvl w:ilvl="7" w:tplc="AAB468EA" w:tentative="1">
       <w:start w:val="1"/>
       <w:numFmt w:val="bullet"/>
       <w:lvlText w:val="o"/>
@@ -3944,7 +3991,7 @@
         <w:rFonts w:ascii="Courier New" w:hAnsi="Courier New" w:cs="Courier New" w:hint="default"/>
       </w:rPr>
     </w:lvl>
-    <w:lvl w:ilvl="8" w:tplc="40090005" w:tentative="1">
+    <w:lvl w:ilvl="8" w:tplc="368E57FE" w:tentative="1">
       <w:start w:val="1"/>
       <w:numFmt w:val="bullet"/>
       <w:lvlText w:val=""/>
@@ -3961,7 +4008,7 @@
     <w:nsid w:val="42656F6B"/>
     <w:multiLevelType w:val="hybridMultilevel"/>
     <w:tmpl w:val="6624C96E"/>
-    <w:lvl w:ilvl="0" w:tplc="0409000D">
+    <w:lvl w:ilvl="0" w:tplc="6CDA84DA">
       <w:start w:val="1"/>
       <w:numFmt w:val="bullet"/>
       <w:lvlText w:val=""/>
@@ -3973,7 +4020,7 @@
         <w:rFonts w:ascii="Wingdings" w:hAnsi="Wingdings" w:hint="default"/>
       </w:rPr>
     </w:lvl>
-    <w:lvl w:ilvl="1" w:tplc="40090003" w:tentative="1">
+    <w:lvl w:ilvl="1" w:tplc="34E4898C" w:tentative="1">
       <w:start w:val="1"/>
       <w:numFmt w:val="bullet"/>
       <w:lvlText w:val="o"/>
@@ -3985,7 +4032,7 @@
         <w:rFonts w:ascii="Courier New" w:hAnsi="Courier New" w:cs="Courier New" w:hint="default"/>
       </w:rPr>
     </w:lvl>
-    <w:lvl w:ilvl="2" w:tplc="40090005" w:tentative="1">
+    <w:lvl w:ilvl="2" w:tplc="3C32C2B2" w:tentative="1">
       <w:start w:val="1"/>
       <w:numFmt w:val="bullet"/>
       <w:lvlText w:val=""/>
@@ -3997,7 +4044,7 @@
         <w:rFonts w:ascii="Wingdings" w:hAnsi="Wingdings" w:hint="default"/>
       </w:rPr>
     </w:lvl>
-    <w:lvl w:ilvl="3" w:tplc="40090001" w:tentative="1">
+    <w:lvl w:ilvl="3" w:tplc="C02606F4" w:tentative="1">
       <w:start w:val="1"/>
       <w:numFmt w:val="bullet"/>
       <w:lvlText w:val=""/>
@@ -4009,7 +4056,7 @@
         <w:rFonts w:ascii="Symbol" w:hAnsi="Symbol" w:hint="default"/>
       </w:rPr>
     </w:lvl>
-    <w:lvl w:ilvl="4" w:tplc="40090003" w:tentative="1">
+    <w:lvl w:ilvl="4" w:tplc="2B76B796" w:tentative="1">
       <w:start w:val="1"/>
       <w:numFmt w:val="bullet"/>
       <w:lvlText w:val="o"/>
@@ -4021,7 +4068,7 @@
         <w:rFonts w:ascii="Courier New" w:hAnsi="Courier New" w:cs="Courier New" w:hint="default"/>
       </w:rPr>
     </w:lvl>
-    <w:lvl w:ilvl="5" w:tplc="40090005" w:tentative="1">
+    <w:lvl w:ilvl="5" w:tplc="74E4C34A" w:tentative="1">
       <w:start w:val="1"/>
       <w:numFmt w:val="bullet"/>
       <w:lvlText w:val=""/>
@@ -4033,7 +4080,7 @@
         <w:rFonts w:ascii="Wingdings" w:hAnsi="Wingdings" w:hint="default"/>
       </w:rPr>
     </w:lvl>
-    <w:lvl w:ilvl="6" w:tplc="40090001" w:tentative="1">
+    <w:lvl w:ilvl="6" w:tplc="744C16D2" w:tentative="1">
       <w:start w:val="1"/>
       <w:numFmt w:val="bullet"/>
       <w:lvlText w:val=""/>
@@ -4045,7 +4092,7 @@
         <w:rFonts w:ascii="Symbol" w:hAnsi="Symbol" w:hint="default"/>
       </w:rPr>
     </w:lvl>
-    <w:lvl w:ilvl="7" w:tplc="40090003" w:tentative="1">
+    <w:lvl w:ilvl="7" w:tplc="BFACD0DA" w:tentative="1">
       <w:start w:val="1"/>
       <w:numFmt w:val="bullet"/>
       <w:lvlText w:val="o"/>
@@ -4057,7 +4104,7 @@
         <w:rFonts w:ascii="Courier New" w:hAnsi="Courier New" w:cs="Courier New" w:hint="default"/>
       </w:rPr>
     </w:lvl>
-    <w:lvl w:ilvl="8" w:tplc="40090005" w:tentative="1">
+    <w:lvl w:ilvl="8" w:tplc="B8E6E73C" w:tentative="1">
       <w:start w:val="1"/>
       <w:numFmt w:val="bullet"/>
       <w:lvlText w:val=""/>
@@ -4074,7 +4121,7 @@
     <w:nsid w:val="43A145D4"/>
     <w:multiLevelType w:val="hybridMultilevel"/>
     <w:tmpl w:val="0CC2AB22"/>
-    <w:lvl w:ilvl="0" w:tplc="40090001">
+    <w:lvl w:ilvl="0" w:tplc="E494C7C2">
       <w:start w:val="1"/>
       <w:numFmt w:val="bullet"/>
       <w:lvlText w:val=""/>
@@ -4086,7 +4133,7 @@
         <w:rFonts w:ascii="Symbol" w:hAnsi="Symbol" w:hint="default"/>
       </w:rPr>
     </w:lvl>
-    <w:lvl w:ilvl="1" w:tplc="40090003" w:tentative="1">
+    <w:lvl w:ilvl="1" w:tplc="1728DDFE" w:tentative="1">
       <w:start w:val="1"/>
       <w:numFmt w:val="bullet"/>
       <w:lvlText w:val="o"/>
@@ -4098,7 +4145,7 @@
         <w:rFonts w:ascii="Courier New" w:hAnsi="Courier New" w:cs="Courier New" w:hint="default"/>
       </w:rPr>
     </w:lvl>
-    <w:lvl w:ilvl="2" w:tplc="40090005" w:tentative="1">
+    <w:lvl w:ilvl="2" w:tplc="D36A1D86" w:tentative="1">
       <w:start w:val="1"/>
       <w:numFmt w:val="bullet"/>
       <w:lvlText w:val=""/>
@@ -4110,7 +4157,7 @@
         <w:rFonts w:ascii="Wingdings" w:hAnsi="Wingdings" w:hint="default"/>
       </w:rPr>
     </w:lvl>
-    <w:lvl w:ilvl="3" w:tplc="40090001" w:tentative="1">
+    <w:lvl w:ilvl="3" w:tplc="11B6D1E0" w:tentative="1">
       <w:start w:val="1"/>
       <w:numFmt w:val="bullet"/>
       <w:lvlText w:val=""/>
@@ -4122,7 +4169,7 @@
         <w:rFonts w:ascii="Symbol" w:hAnsi="Symbol" w:hint="default"/>
       </w:rPr>
     </w:lvl>
-    <w:lvl w:ilvl="4" w:tplc="40090003" w:tentative="1">
+    <w:lvl w:ilvl="4" w:tplc="F65241C6" w:tentative="1">
       <w:start w:val="1"/>
       <w:numFmt w:val="bullet"/>
       <w:lvlText w:val="o"/>
@@ -4134,7 +4181,7 @@
         <w:rFonts w:ascii="Courier New" w:hAnsi="Courier New" w:cs="Courier New" w:hint="default"/>
       </w:rPr>
     </w:lvl>
-    <w:lvl w:ilvl="5" w:tplc="40090005" w:tentative="1">
+    <w:lvl w:ilvl="5" w:tplc="A9686F00" w:tentative="1">
       <w:start w:val="1"/>
       <w:numFmt w:val="bullet"/>
       <w:lvlText w:val=""/>
@@ -4146,7 +4193,7 @@
         <w:rFonts w:ascii="Wingdings" w:hAnsi="Wingdings" w:hint="default"/>
       </w:rPr>
     </w:lvl>
-    <w:lvl w:ilvl="6" w:tplc="40090001" w:tentative="1">
+    <w:lvl w:ilvl="6" w:tplc="CF6E6C9C" w:tentative="1">
       <w:start w:val="1"/>
       <w:numFmt w:val="bullet"/>
       <w:lvlText w:val=""/>
@@ -4158,7 +4205,7 @@
         <w:rFonts w:ascii="Symbol" w:hAnsi="Symbol" w:hint="default"/>
       </w:rPr>
     </w:lvl>
-    <w:lvl w:ilvl="7" w:tplc="40090003" w:tentative="1">
+    <w:lvl w:ilvl="7" w:tplc="3E76BB40" w:tentative="1">
       <w:start w:val="1"/>
       <w:numFmt w:val="bullet"/>
       <w:lvlText w:val="o"/>
@@ -4170,7 +4217,7 @@
         <w:rFonts w:ascii="Courier New" w:hAnsi="Courier New" w:cs="Courier New" w:hint="default"/>
       </w:rPr>
     </w:lvl>
-    <w:lvl w:ilvl="8" w:tplc="40090005" w:tentative="1">
+    <w:lvl w:ilvl="8" w:tplc="3DCC3DC6" w:tentative="1">
       <w:start w:val="1"/>
       <w:numFmt w:val="bullet"/>
       <w:lvlText w:val=""/>
@@ -4187,7 +4234,7 @@
     <w:nsid w:val="4AF311AA"/>
     <w:multiLevelType w:val="hybridMultilevel"/>
     <w:tmpl w:val="A3046524"/>
-    <w:lvl w:ilvl="0" w:tplc="4009000D">
+    <w:lvl w:ilvl="0" w:tplc="C364456E">
       <w:start w:val="1"/>
       <w:numFmt w:val="bullet"/>
       <w:lvlText w:val=""/>
@@ -4199,7 +4246,7 @@
         <w:rFonts w:ascii="Wingdings" w:hAnsi="Wingdings" w:hint="default"/>
       </w:rPr>
     </w:lvl>
-    <w:lvl w:ilvl="1" w:tplc="40090003" w:tentative="1">
+    <w:lvl w:ilvl="1" w:tplc="0D1AE238" w:tentative="1">
       <w:start w:val="1"/>
       <w:numFmt w:val="bullet"/>
       <w:lvlText w:val="o"/>
@@ -4211,7 +4258,7 @@
         <w:rFonts w:ascii="Courier New" w:hAnsi="Courier New" w:cs="Courier New" w:hint="default"/>
       </w:rPr>
     </w:lvl>
-    <w:lvl w:ilvl="2" w:tplc="40090005" w:tentative="1">
+    <w:lvl w:ilvl="2" w:tplc="04D01DA2" w:tentative="1">
       <w:start w:val="1"/>
       <w:numFmt w:val="bullet"/>
       <w:lvlText w:val=""/>
@@ -4223,7 +4270,7 @@
         <w:rFonts w:ascii="Wingdings" w:hAnsi="Wingdings" w:hint="default"/>
       </w:rPr>
     </w:lvl>
-    <w:lvl w:ilvl="3" w:tplc="40090001" w:tentative="1">
+    <w:lvl w:ilvl="3" w:tplc="26F84178" w:tentative="1">
       <w:start w:val="1"/>
       <w:numFmt w:val="bullet"/>
       <w:lvlText w:val=""/>
@@ -4235,7 +4282,7 @@
         <w:rFonts w:ascii="Symbol" w:hAnsi="Symbol" w:hint="default"/>
       </w:rPr>
     </w:lvl>
-    <w:lvl w:ilvl="4" w:tplc="40090003" w:tentative="1">
+    <w:lvl w:ilvl="4" w:tplc="2228A7F0" w:tentative="1">
       <w:start w:val="1"/>
       <w:numFmt w:val="bullet"/>
       <w:lvlText w:val="o"/>
@@ -4247,7 +4294,7 @@
         <w:rFonts w:ascii="Courier New" w:hAnsi="Courier New" w:cs="Courier New" w:hint="default"/>
       </w:rPr>
     </w:lvl>
-    <w:lvl w:ilvl="5" w:tplc="40090005" w:tentative="1">
+    <w:lvl w:ilvl="5" w:tplc="23E6A11C" w:tentative="1">
       <w:start w:val="1"/>
       <w:numFmt w:val="bullet"/>
       <w:lvlText w:val=""/>
@@ -4259,7 +4306,7 @@
         <w:rFonts w:ascii="Wingdings" w:hAnsi="Wingdings" w:hint="default"/>
       </w:rPr>
     </w:lvl>
-    <w:lvl w:ilvl="6" w:tplc="40090001" w:tentative="1">
+    <w:lvl w:ilvl="6" w:tplc="5DBA4098" w:tentative="1">
       <w:start w:val="1"/>
       <w:numFmt w:val="bullet"/>
       <w:lvlText w:val=""/>
@@ -4271,7 +4318,7 @@
         <w:rFonts w:ascii="Symbol" w:hAnsi="Symbol" w:hint="default"/>
       </w:rPr>
     </w:lvl>
-    <w:lvl w:ilvl="7" w:tplc="40090003" w:tentative="1">
+    <w:lvl w:ilvl="7" w:tplc="51988980" w:tentative="1">
       <w:start w:val="1"/>
       <w:numFmt w:val="bullet"/>
       <w:lvlText w:val="o"/>
@@ -4283,7 +4330,7 @@
         <w:rFonts w:ascii="Courier New" w:hAnsi="Courier New" w:cs="Courier New" w:hint="default"/>
       </w:rPr>
     </w:lvl>
-    <w:lvl w:ilvl="8" w:tplc="40090005" w:tentative="1">
+    <w:lvl w:ilvl="8" w:tplc="72C0BDB0" w:tentative="1">
       <w:start w:val="1"/>
       <w:numFmt w:val="bullet"/>
       <w:lvlText w:val=""/>
@@ -4300,7 +4347,7 @@
     <w:nsid w:val="4B3E5840"/>
     <w:multiLevelType w:val="hybridMultilevel"/>
     <w:tmpl w:val="C352B16A"/>
-    <w:lvl w:ilvl="0" w:tplc="40090007">
+    <w:lvl w:ilvl="0" w:tplc="1FDC94FC">
       <w:start w:val="1"/>
       <w:numFmt w:val="bullet"/>
       <w:lvlText w:val=""/>
@@ -4313,7 +4360,7 @@
         <w:rFonts w:ascii="Symbol" w:hAnsi="Symbol" w:hint="default"/>
       </w:rPr>
     </w:lvl>
-    <w:lvl w:ilvl="1" w:tplc="40090003" w:tentative="1">
+    <w:lvl w:ilvl="1" w:tplc="354C2A7C" w:tentative="1">
       <w:start w:val="1"/>
       <w:numFmt w:val="bullet"/>
       <w:lvlText w:val="o"/>
@@ -4325,7 +4372,7 @@
         <w:rFonts w:ascii="Courier New" w:hAnsi="Courier New" w:cs="Courier New" w:hint="default"/>
       </w:rPr>
     </w:lvl>
-    <w:lvl w:ilvl="2" w:tplc="40090005" w:tentative="1">
+    <w:lvl w:ilvl="2" w:tplc="1C7E7DC0" w:tentative="1">
       <w:start w:val="1"/>
       <w:numFmt w:val="bullet"/>
       <w:lvlText w:val=""/>
@@ -4337,7 +4384,7 @@
         <w:rFonts w:ascii="Wingdings" w:hAnsi="Wingdings" w:hint="default"/>
       </w:rPr>
     </w:lvl>
-    <w:lvl w:ilvl="3" w:tplc="40090001" w:tentative="1">
+    <w:lvl w:ilvl="3" w:tplc="C15EEE36" w:tentative="1">
       <w:start w:val="1"/>
       <w:numFmt w:val="bullet"/>
       <w:lvlText w:val=""/>
@@ -4349,7 +4396,7 @@
         <w:rFonts w:ascii="Symbol" w:hAnsi="Symbol" w:hint="default"/>
       </w:rPr>
     </w:lvl>
-    <w:lvl w:ilvl="4" w:tplc="40090003" w:tentative="1">
+    <w:lvl w:ilvl="4" w:tplc="54582526" w:tentative="1">
       <w:start w:val="1"/>
       <w:numFmt w:val="bullet"/>
       <w:lvlText w:val="o"/>
@@ -4361,7 +4408,7 @@
         <w:rFonts w:ascii="Courier New" w:hAnsi="Courier New" w:cs="Courier New" w:hint="default"/>
       </w:rPr>
     </w:lvl>
-    <w:lvl w:ilvl="5" w:tplc="40090005" w:tentative="1">
+    <w:lvl w:ilvl="5" w:tplc="9EA0D4F6" w:tentative="1">
       <w:start w:val="1"/>
       <w:numFmt w:val="bullet"/>
       <w:lvlText w:val=""/>
@@ -4373,7 +4420,7 @@
         <w:rFonts w:ascii="Wingdings" w:hAnsi="Wingdings" w:hint="default"/>
       </w:rPr>
     </w:lvl>
-    <w:lvl w:ilvl="6" w:tplc="40090001" w:tentative="1">
+    <w:lvl w:ilvl="6" w:tplc="A11E93BA" w:tentative="1">
       <w:start w:val="1"/>
       <w:numFmt w:val="bullet"/>
       <w:lvlText w:val=""/>
@@ -4385,7 +4432,7 @@
         <w:rFonts w:ascii="Symbol" w:hAnsi="Symbol" w:hint="default"/>
       </w:rPr>
     </w:lvl>
-    <w:lvl w:ilvl="7" w:tplc="40090003" w:tentative="1">
+    <w:lvl w:ilvl="7" w:tplc="DADE0E0E" w:tentative="1">
       <w:start w:val="1"/>
       <w:numFmt w:val="bullet"/>
       <w:lvlText w:val="o"/>
@@ -4397,7 +4444,7 @@
         <w:rFonts w:ascii="Courier New" w:hAnsi="Courier New" w:cs="Courier New" w:hint="default"/>
       </w:rPr>
     </w:lvl>
-    <w:lvl w:ilvl="8" w:tplc="40090005" w:tentative="1">
+    <w:lvl w:ilvl="8" w:tplc="AFDAF3C6" w:tentative="1">
       <w:start w:val="1"/>
       <w:numFmt w:val="bullet"/>
       <w:lvlText w:val=""/>
@@ -4527,7 +4574,7 @@
     <w:nsid w:val="50230DE0"/>
     <w:multiLevelType w:val="hybridMultilevel"/>
     <w:tmpl w:val="809C5C9E"/>
-    <w:lvl w:ilvl="0" w:tplc="08A4F862">
+    <w:lvl w:ilvl="0" w:tplc="644C2D5C">
       <w:numFmt w:val="bullet"/>
       <w:lvlText w:val="-"/>
       <w:lvlJc w:val="left"/>
@@ -4538,7 +4585,7 @@
         <w:rFonts w:ascii="Times New Roman" w:eastAsiaTheme="minorEastAsia" w:hAnsi="Times New Roman" w:cs="Times New Roman" w:hint="default"/>
       </w:rPr>
     </w:lvl>
-    <w:lvl w:ilvl="1" w:tplc="40090003" w:tentative="1">
+    <w:lvl w:ilvl="1" w:tplc="B2783458" w:tentative="1">
       <w:start w:val="1"/>
       <w:numFmt w:val="bullet"/>
       <w:lvlText w:val="o"/>
@@ -4550,7 +4597,7 @@
         <w:rFonts w:ascii="Courier New" w:hAnsi="Courier New" w:cs="Courier New" w:hint="default"/>
       </w:rPr>
     </w:lvl>
-    <w:lvl w:ilvl="2" w:tplc="40090005" w:tentative="1">
+    <w:lvl w:ilvl="2" w:tplc="9F306A26" w:tentative="1">
       <w:start w:val="1"/>
       <w:numFmt w:val="bullet"/>
       <w:lvlText w:val=""/>
@@ -4562,7 +4609,7 @@
         <w:rFonts w:ascii="Wingdings" w:hAnsi="Wingdings" w:hint="default"/>
       </w:rPr>
     </w:lvl>
-    <w:lvl w:ilvl="3" w:tplc="40090001" w:tentative="1">
+    <w:lvl w:ilvl="3" w:tplc="BD5C165A" w:tentative="1">
       <w:start w:val="1"/>
       <w:numFmt w:val="bullet"/>
       <w:lvlText w:val=""/>
@@ -4574,7 +4621,7 @@
         <w:rFonts w:ascii="Symbol" w:hAnsi="Symbol" w:hint="default"/>
       </w:rPr>
     </w:lvl>
-    <w:lvl w:ilvl="4" w:tplc="40090003" w:tentative="1">
+    <w:lvl w:ilvl="4" w:tplc="D22ECA0C" w:tentative="1">
       <w:start w:val="1"/>
       <w:numFmt w:val="bullet"/>
       <w:lvlText w:val="o"/>
@@ -4586,7 +4633,7 @@
         <w:rFonts w:ascii="Courier New" w:hAnsi="Courier New" w:cs="Courier New" w:hint="default"/>
       </w:rPr>
     </w:lvl>
-    <w:lvl w:ilvl="5" w:tplc="40090005" w:tentative="1">
+    <w:lvl w:ilvl="5" w:tplc="C6D8DECE" w:tentative="1">
       <w:start w:val="1"/>
       <w:numFmt w:val="bullet"/>
       <w:lvlText w:val=""/>
@@ -4598,7 +4645,7 @@
         <w:rFonts w:ascii="Wingdings" w:hAnsi="Wingdings" w:hint="default"/>
       </w:rPr>
     </w:lvl>
-    <w:lvl w:ilvl="6" w:tplc="40090001" w:tentative="1">
+    <w:lvl w:ilvl="6" w:tplc="041E6B6C" w:tentative="1">
       <w:start w:val="1"/>
       <w:numFmt w:val="bullet"/>
       <w:lvlText w:val=""/>
@@ -4610,7 +4657,7 @@
         <w:rFonts w:ascii="Symbol" w:hAnsi="Symbol" w:hint="default"/>
       </w:rPr>
     </w:lvl>
-    <w:lvl w:ilvl="7" w:tplc="40090003" w:tentative="1">
+    <w:lvl w:ilvl="7" w:tplc="AB988604" w:tentative="1">
       <w:start w:val="1"/>
       <w:numFmt w:val="bullet"/>
       <w:lvlText w:val="o"/>
@@ -4622,7 +4669,7 @@
         <w:rFonts w:ascii="Courier New" w:hAnsi="Courier New" w:cs="Courier New" w:hint="default"/>
       </w:rPr>
     </w:lvl>
-    <w:lvl w:ilvl="8" w:tplc="40090005" w:tentative="1">
+    <w:lvl w:ilvl="8" w:tplc="C7F69DA2" w:tentative="1">
       <w:start w:val="1"/>
       <w:numFmt w:val="bullet"/>
       <w:lvlText w:val=""/>
@@ -4639,7 +4686,7 @@
     <w:nsid w:val="512D612A"/>
     <w:multiLevelType w:val="hybridMultilevel"/>
     <w:tmpl w:val="FF90BCD6"/>
-    <w:lvl w:ilvl="0" w:tplc="D1E0FE70">
+    <w:lvl w:ilvl="0" w:tplc="9FB69672">
       <w:start w:val="1"/>
       <w:numFmt w:val="bullet"/>
       <w:lvlText w:val=""/>
@@ -4652,7 +4699,7 @@
         <w:color w:val="2E74B5" w:themeColor="accent1" w:themeShade="BF"/>
       </w:rPr>
     </w:lvl>
-    <w:lvl w:ilvl="1" w:tplc="40090003" w:tentative="1">
+    <w:lvl w:ilvl="1" w:tplc="008C6B6E" w:tentative="1">
       <w:start w:val="1"/>
       <w:numFmt w:val="bullet"/>
       <w:lvlText w:val="o"/>
@@ -4664,7 +4711,7 @@
         <w:rFonts w:ascii="Courier New" w:hAnsi="Courier New" w:cs="Courier New" w:hint="default"/>
       </w:rPr>
     </w:lvl>
-    <w:lvl w:ilvl="2" w:tplc="40090005" w:tentative="1">
+    <w:lvl w:ilvl="2" w:tplc="C1E4CDBE" w:tentative="1">
       <w:start w:val="1"/>
       <w:numFmt w:val="bullet"/>
       <w:lvlText w:val=""/>
@@ -4676,7 +4723,7 @@
         <w:rFonts w:ascii="Wingdings" w:hAnsi="Wingdings" w:hint="default"/>
       </w:rPr>
     </w:lvl>
-    <w:lvl w:ilvl="3" w:tplc="40090001" w:tentative="1">
+    <w:lvl w:ilvl="3" w:tplc="93BE6694" w:tentative="1">
       <w:start w:val="1"/>
       <w:numFmt w:val="bullet"/>
       <w:lvlText w:val=""/>
@@ -4688,7 +4735,7 @@
         <w:rFonts w:ascii="Symbol" w:hAnsi="Symbol" w:hint="default"/>
       </w:rPr>
     </w:lvl>
-    <w:lvl w:ilvl="4" w:tplc="40090003" w:tentative="1">
+    <w:lvl w:ilvl="4" w:tplc="BC161C3A" w:tentative="1">
       <w:start w:val="1"/>
       <w:numFmt w:val="bullet"/>
       <w:lvlText w:val="o"/>
@@ -4700,7 +4747,7 @@
         <w:rFonts w:ascii="Courier New" w:hAnsi="Courier New" w:cs="Courier New" w:hint="default"/>
       </w:rPr>
     </w:lvl>
-    <w:lvl w:ilvl="5" w:tplc="40090005" w:tentative="1">
+    <w:lvl w:ilvl="5" w:tplc="31D63124" w:tentative="1">
       <w:start w:val="1"/>
       <w:numFmt w:val="bullet"/>
       <w:lvlText w:val=""/>
@@ -4712,7 +4759,7 @@
         <w:rFonts w:ascii="Wingdings" w:hAnsi="Wingdings" w:hint="default"/>
       </w:rPr>
     </w:lvl>
-    <w:lvl w:ilvl="6" w:tplc="40090001" w:tentative="1">
+    <w:lvl w:ilvl="6" w:tplc="9D787300" w:tentative="1">
       <w:start w:val="1"/>
       <w:numFmt w:val="bullet"/>
       <w:lvlText w:val=""/>
@@ -4724,7 +4771,7 @@
         <w:rFonts w:ascii="Symbol" w:hAnsi="Symbol" w:hint="default"/>
       </w:rPr>
     </w:lvl>
-    <w:lvl w:ilvl="7" w:tplc="40090003" w:tentative="1">
+    <w:lvl w:ilvl="7" w:tplc="634CC5B0" w:tentative="1">
       <w:start w:val="1"/>
       <w:numFmt w:val="bullet"/>
       <w:lvlText w:val="o"/>
@@ -4736,7 +4783,7 @@
         <w:rFonts w:ascii="Courier New" w:hAnsi="Courier New" w:cs="Courier New" w:hint="default"/>
       </w:rPr>
     </w:lvl>
-    <w:lvl w:ilvl="8" w:tplc="40090005" w:tentative="1">
+    <w:lvl w:ilvl="8" w:tplc="9474D352" w:tentative="1">
       <w:start w:val="1"/>
       <w:numFmt w:val="bullet"/>
       <w:lvlText w:val=""/>
@@ -4753,7 +4800,7 @@
     <w:nsid w:val="686823AE"/>
     <w:multiLevelType w:val="hybridMultilevel"/>
     <w:tmpl w:val="1A18712A"/>
-    <w:lvl w:ilvl="0" w:tplc="4009000F">
+    <w:lvl w:ilvl="0" w:tplc="EB7EE120">
       <w:start w:val="1"/>
       <w:numFmt w:val="decimal"/>
       <w:lvlText w:val="%1."/>
@@ -4762,7 +4809,7 @@
         <w:ind w:left="720" w:hanging="360"/>
       </w:pPr>
     </w:lvl>
-    <w:lvl w:ilvl="1" w:tplc="40090019" w:tentative="1">
+    <w:lvl w:ilvl="1" w:tplc="255A3860" w:tentative="1">
       <w:start w:val="1"/>
       <w:numFmt w:val="lowerLetter"/>
       <w:lvlText w:val="%2."/>
@@ -4771,7 +4818,7 @@
         <w:ind w:left="1440" w:hanging="360"/>
       </w:pPr>
     </w:lvl>
-    <w:lvl w:ilvl="2" w:tplc="4009001B" w:tentative="1">
+    <w:lvl w:ilvl="2" w:tplc="157820F6" w:tentative="1">
       <w:start w:val="1"/>
       <w:numFmt w:val="lowerRoman"/>
       <w:lvlText w:val="%3."/>
@@ -4780,7 +4827,7 @@
         <w:ind w:left="2160" w:hanging="180"/>
       </w:pPr>
     </w:lvl>
-    <w:lvl w:ilvl="3" w:tplc="4009000F" w:tentative="1">
+    <w:lvl w:ilvl="3" w:tplc="F4E80776" w:tentative="1">
       <w:start w:val="1"/>
       <w:numFmt w:val="decimal"/>
       <w:lvlText w:val="%4."/>
@@ -4789,7 +4836,7 @@
         <w:ind w:left="2880" w:hanging="360"/>
       </w:pPr>
     </w:lvl>
-    <w:lvl w:ilvl="4" w:tplc="40090019" w:tentative="1">
+    <w:lvl w:ilvl="4" w:tplc="7E56116E" w:tentative="1">
       <w:start w:val="1"/>
       <w:numFmt w:val="lowerLetter"/>
       <w:lvlText w:val="%5."/>
@@ -4798,7 +4845,7 @@
         <w:ind w:left="3600" w:hanging="360"/>
       </w:pPr>
     </w:lvl>
-    <w:lvl w:ilvl="5" w:tplc="4009001B" w:tentative="1">
+    <w:lvl w:ilvl="5" w:tplc="22A0CC5A" w:tentative="1">
       <w:start w:val="1"/>
       <w:numFmt w:val="lowerRoman"/>
       <w:lvlText w:val="%6."/>
@@ -4807,7 +4854,7 @@
         <w:ind w:left="4320" w:hanging="180"/>
       </w:pPr>
     </w:lvl>
-    <w:lvl w:ilvl="6" w:tplc="4009000F" w:tentative="1">
+    <w:lvl w:ilvl="6" w:tplc="190A16F0" w:tentative="1">
       <w:start w:val="1"/>
       <w:numFmt w:val="decimal"/>
       <w:lvlText w:val="%7."/>
@@ -4816,7 +4863,7 @@
         <w:ind w:left="5040" w:hanging="360"/>
       </w:pPr>
     </w:lvl>
-    <w:lvl w:ilvl="7" w:tplc="40090019" w:tentative="1">
+    <w:lvl w:ilvl="7" w:tplc="65FCD58A" w:tentative="1">
       <w:start w:val="1"/>
       <w:numFmt w:val="lowerLetter"/>
       <w:lvlText w:val="%8."/>
@@ -4825,7 +4872,7 @@
         <w:ind w:left="5760" w:hanging="360"/>
       </w:pPr>
     </w:lvl>
-    <w:lvl w:ilvl="8" w:tplc="4009001B" w:tentative="1">
+    <w:lvl w:ilvl="8" w:tplc="91923B88" w:tentative="1">
       <w:start w:val="1"/>
       <w:numFmt w:val="lowerRoman"/>
       <w:lvlText w:val="%9."/>
@@ -4839,7 +4886,7 @@
     <w:nsid w:val="75C84C57"/>
     <w:multiLevelType w:val="hybridMultilevel"/>
     <w:tmpl w:val="BE2083FC"/>
-    <w:lvl w:ilvl="0" w:tplc="40090001">
+    <w:lvl w:ilvl="0" w:tplc="6D64F62E">
       <w:start w:val="1"/>
       <w:numFmt w:val="bullet"/>
       <w:lvlText w:val=""/>
@@ -4851,7 +4898,7 @@
         <w:rFonts w:ascii="Symbol" w:hAnsi="Symbol" w:hint="default"/>
       </w:rPr>
     </w:lvl>
-    <w:lvl w:ilvl="1" w:tplc="40090003" w:tentative="1">
+    <w:lvl w:ilvl="1" w:tplc="C7583378" w:tentative="1">
       <w:start w:val="1"/>
       <w:numFmt w:val="bullet"/>
       <w:lvlText w:val="o"/>
@@ -4863,7 +4910,7 @@
         <w:rFonts w:ascii="Courier New" w:hAnsi="Courier New" w:cs="Courier New" w:hint="default"/>
       </w:rPr>
     </w:lvl>
-    <w:lvl w:ilvl="2" w:tplc="40090005" w:tentative="1">
+    <w:lvl w:ilvl="2" w:tplc="0D189184" w:tentative="1">
       <w:start w:val="1"/>
       <w:numFmt w:val="bullet"/>
       <w:lvlText w:val=""/>
@@ -4875,7 +4922,7 @@
         <w:rFonts w:ascii="Wingdings" w:hAnsi="Wingdings" w:hint="default"/>
       </w:rPr>
     </w:lvl>
-    <w:lvl w:ilvl="3" w:tplc="40090001" w:tentative="1">
+    <w:lvl w:ilvl="3" w:tplc="FED84F00" w:tentative="1">
       <w:start w:val="1"/>
       <w:numFmt w:val="bullet"/>
       <w:lvlText w:val=""/>
@@ -4887,7 +4934,7 @@
         <w:rFonts w:ascii="Symbol" w:hAnsi="Symbol" w:hint="default"/>
       </w:rPr>
     </w:lvl>
-    <w:lvl w:ilvl="4" w:tplc="40090003" w:tentative="1">
+    <w:lvl w:ilvl="4" w:tplc="3B1AC4DE" w:tentative="1">
       <w:start w:val="1"/>
       <w:numFmt w:val="bullet"/>
       <w:lvlText w:val="o"/>
@@ -4899,7 +4946,7 @@
         <w:rFonts w:ascii="Courier New" w:hAnsi="Courier New" w:cs="Courier New" w:hint="default"/>
       </w:rPr>
     </w:lvl>
-    <w:lvl w:ilvl="5" w:tplc="40090005" w:tentative="1">
+    <w:lvl w:ilvl="5" w:tplc="0EF40488" w:tentative="1">
       <w:start w:val="1"/>
       <w:numFmt w:val="bullet"/>
       <w:lvlText w:val=""/>
@@ -4911,7 +4958,7 @@
         <w:rFonts w:ascii="Wingdings" w:hAnsi="Wingdings" w:hint="default"/>
       </w:rPr>
     </w:lvl>
-    <w:lvl w:ilvl="6" w:tplc="40090001" w:tentative="1">
+    <w:lvl w:ilvl="6" w:tplc="36942A20" w:tentative="1">
       <w:start w:val="1"/>
       <w:numFmt w:val="bullet"/>
       <w:lvlText w:val=""/>
@@ -4923,7 +4970,7 @@
         <w:rFonts w:ascii="Symbol" w:hAnsi="Symbol" w:hint="default"/>
       </w:rPr>
     </w:lvl>
-    <w:lvl w:ilvl="7" w:tplc="40090003" w:tentative="1">
+    <w:lvl w:ilvl="7" w:tplc="80B667C4" w:tentative="1">
       <w:start w:val="1"/>
       <w:numFmt w:val="bullet"/>
       <w:lvlText w:val="o"/>
@@ -4935,7 +4982,7 @@
         <w:rFonts w:ascii="Courier New" w:hAnsi="Courier New" w:cs="Courier New" w:hint="default"/>
       </w:rPr>
     </w:lvl>
-    <w:lvl w:ilvl="8" w:tplc="40090005" w:tentative="1">
+    <w:lvl w:ilvl="8" w:tplc="491C341E" w:tentative="1">
       <w:start w:val="1"/>
       <w:numFmt w:val="bullet"/>
       <w:lvlText w:val=""/>
@@ -4952,7 +4999,7 @@
     <w:nsid w:val="7F047FC2"/>
     <w:multiLevelType w:val="hybridMultilevel"/>
     <w:tmpl w:val="95205002"/>
-    <w:lvl w:ilvl="0" w:tplc="602A99D4">
+    <w:lvl w:ilvl="0" w:tplc="050A97B4">
       <w:start w:val="1"/>
       <w:numFmt w:val="bullet"/>
       <w:lvlText w:val=""/>
@@ -4964,7 +5011,7 @@
         <w:rFonts w:ascii="Wingdings" w:hAnsi="Wingdings" w:hint="default"/>
       </w:rPr>
     </w:lvl>
-    <w:lvl w:ilvl="1" w:tplc="40090003" w:tentative="1">
+    <w:lvl w:ilvl="1" w:tplc="72188904" w:tentative="1">
       <w:start w:val="1"/>
       <w:numFmt w:val="bullet"/>
       <w:lvlText w:val="o"/>
@@ -4976,7 +5023,7 @@
         <w:rFonts w:ascii="Courier New" w:hAnsi="Courier New" w:cs="Courier New" w:hint="default"/>
       </w:rPr>
     </w:lvl>
-    <w:lvl w:ilvl="2" w:tplc="40090005" w:tentative="1">
+    <w:lvl w:ilvl="2" w:tplc="F282F41C" w:tentative="1">
       <w:start w:val="1"/>
       <w:numFmt w:val="bullet"/>
       <w:lvlText w:val=""/>
@@ -4988,7 +5035,7 @@
         <w:rFonts w:ascii="Wingdings" w:hAnsi="Wingdings" w:hint="default"/>
       </w:rPr>
     </w:lvl>
-    <w:lvl w:ilvl="3" w:tplc="40090001" w:tentative="1">
+    <w:lvl w:ilvl="3" w:tplc="79482AF8" w:tentative="1">
       <w:start w:val="1"/>
       <w:numFmt w:val="bullet"/>
       <w:lvlText w:val=""/>
@@ -5000,7 +5047,7 @@
         <w:rFonts w:ascii="Symbol" w:hAnsi="Symbol" w:hint="default"/>
       </w:rPr>
     </w:lvl>
-    <w:lvl w:ilvl="4" w:tplc="40090003" w:tentative="1">
+    <w:lvl w:ilvl="4" w:tplc="E2CC63FE" w:tentative="1">
       <w:start w:val="1"/>
       <w:numFmt w:val="bullet"/>
       <w:lvlText w:val="o"/>
@@ -5012,7 +5059,7 @@
         <w:rFonts w:ascii="Courier New" w:hAnsi="Courier New" w:cs="Courier New" w:hint="default"/>
       </w:rPr>
     </w:lvl>
-    <w:lvl w:ilvl="5" w:tplc="40090005" w:tentative="1">
+    <w:lvl w:ilvl="5" w:tplc="7BBECF58" w:tentative="1">
       <w:start w:val="1"/>
       <w:numFmt w:val="bullet"/>
       <w:lvlText w:val=""/>
@@ -5024,7 +5071,7 @@
         <w:rFonts w:ascii="Wingdings" w:hAnsi="Wingdings" w:hint="default"/>
       </w:rPr>
     </w:lvl>
-    <w:lvl w:ilvl="6" w:tplc="40090001" w:tentative="1">
+    <w:lvl w:ilvl="6" w:tplc="07F2348A" w:tentative="1">
       <w:start w:val="1"/>
       <w:numFmt w:val="bullet"/>
       <w:lvlText w:val=""/>
@@ -5036,7 +5083,7 @@
         <w:rFonts w:ascii="Symbol" w:hAnsi="Symbol" w:hint="default"/>
       </w:rPr>
     </w:lvl>
-    <w:lvl w:ilvl="7" w:tplc="40090003" w:tentative="1">
+    <w:lvl w:ilvl="7" w:tplc="12848EC0" w:tentative="1">
       <w:start w:val="1"/>
       <w:numFmt w:val="bullet"/>
       <w:lvlText w:val="o"/>
@@ -5048,7 +5095,7 @@
         <w:rFonts w:ascii="Courier New" w:hAnsi="Courier New" w:cs="Courier New" w:hint="default"/>
       </w:rPr>
     </w:lvl>
-    <w:lvl w:ilvl="8" w:tplc="40090005" w:tentative="1">
+    <w:lvl w:ilvl="8" w:tplc="EDCEA056" w:tentative="1">
       <w:start w:val="1"/>
       <w:numFmt w:val="bullet"/>
       <w:lvlText w:val=""/>
@@ -5065,7 +5112,7 @@
     <w:nsid w:val="7FC20656"/>
     <w:multiLevelType w:val="hybridMultilevel"/>
     <w:tmpl w:val="938CEA80"/>
-    <w:lvl w:ilvl="0" w:tplc="40090007">
+    <w:lvl w:ilvl="0" w:tplc="0DDCFB2A">
       <w:start w:val="1"/>
       <w:numFmt w:val="bullet"/>
       <w:lvlText w:val=""/>
@@ -5078,7 +5125,7 @@
         <w:rFonts w:ascii="Symbol" w:hAnsi="Symbol" w:hint="default"/>
       </w:rPr>
     </w:lvl>
-    <w:lvl w:ilvl="1" w:tplc="40090003">
+    <w:lvl w:ilvl="1" w:tplc="2E34E07C">
       <w:start w:val="1"/>
       <w:numFmt w:val="bullet"/>
       <w:lvlText w:val="o"/>
@@ -5090,7 +5137,7 @@
         <w:rFonts w:ascii="Courier New" w:hAnsi="Courier New" w:cs="Courier New" w:hint="default"/>
       </w:rPr>
     </w:lvl>
-    <w:lvl w:ilvl="2" w:tplc="40090005" w:tentative="1">
+    <w:lvl w:ilvl="2" w:tplc="B8D8EC3C" w:tentative="1">
       <w:start w:val="1"/>
       <w:numFmt w:val="bullet"/>
       <w:lvlText w:val=""/>
@@ -5102,7 +5149,7 @@
         <w:rFonts w:ascii="Wingdings" w:hAnsi="Wingdings" w:hint="default"/>
       </w:rPr>
     </w:lvl>
-    <w:lvl w:ilvl="3" w:tplc="40090001" w:tentative="1">
+    <w:lvl w:ilvl="3" w:tplc="3BCECA30" w:tentative="1">
       <w:start w:val="1"/>
       <w:numFmt w:val="bullet"/>
       <w:lvlText w:val=""/>
@@ -5114,7 +5161,7 @@
         <w:rFonts w:ascii="Symbol" w:hAnsi="Symbol" w:hint="default"/>
       </w:rPr>
     </w:lvl>
-    <w:lvl w:ilvl="4" w:tplc="40090003" w:tentative="1">
+    <w:lvl w:ilvl="4" w:tplc="33FCD29A" w:tentative="1">
       <w:start w:val="1"/>
       <w:numFmt w:val="bullet"/>
       <w:lvlText w:val="o"/>
@@ -5126,7 +5173,7 @@
         <w:rFonts w:ascii="Courier New" w:hAnsi="Courier New" w:cs="Courier New" w:hint="default"/>
       </w:rPr>
     </w:lvl>
-    <w:lvl w:ilvl="5" w:tplc="40090005" w:tentative="1">
+    <w:lvl w:ilvl="5" w:tplc="1714C7EE" w:tentative="1">
       <w:start w:val="1"/>
       <w:numFmt w:val="bullet"/>
       <w:lvlText w:val=""/>
@@ -5138,7 +5185,7 @@
         <w:rFonts w:ascii="Wingdings" w:hAnsi="Wingdings" w:hint="default"/>
       </w:rPr>
     </w:lvl>
-    <w:lvl w:ilvl="6" w:tplc="40090001" w:tentative="1">
+    <w:lvl w:ilvl="6" w:tplc="92B260EA" w:tentative="1">
       <w:start w:val="1"/>
       <w:numFmt w:val="bullet"/>
       <w:lvlText w:val=""/>
@@ -5150,7 +5197,7 @@
         <w:rFonts w:ascii="Symbol" w:hAnsi="Symbol" w:hint="default"/>
       </w:rPr>
     </w:lvl>
-    <w:lvl w:ilvl="7" w:tplc="40090003" w:tentative="1">
+    <w:lvl w:ilvl="7" w:tplc="87D46AF8" w:tentative="1">
       <w:start w:val="1"/>
       <w:numFmt w:val="bullet"/>
       <w:lvlText w:val="o"/>
@@ -5162,7 +5209,7 @@
         <w:rFonts w:ascii="Courier New" w:hAnsi="Courier New" w:cs="Courier New" w:hint="default"/>
       </w:rPr>
     </w:lvl>
-    <w:lvl w:ilvl="8" w:tplc="40090005" w:tentative="1">
+    <w:lvl w:ilvl="8" w:tplc="4D60AB28" w:tentative="1">
       <w:start w:val="1"/>
       <w:numFmt w:val="bullet"/>
       <w:lvlText w:val=""/>
@@ -5687,10 +5734,6 @@
     <w:lsdException w:name="List Table 5 Dark Accent 6" w:uiPriority="50"/>
     <w:lsdException w:name="List Table 6 Colorful Accent 6" w:uiPriority="51"/>
     <w:lsdException w:name="List Table 7 Colorful Accent 6" w:uiPriority="52"/>
-    <w:lsdException w:name="Mention" w:semiHidden="1" w:unhideWhenUsed="1"/>
-    <w:lsdException w:name="Smart Hyperlink" w:semiHidden="1" w:unhideWhenUsed="1"/>
-    <w:lsdException w:name="Hashtag" w:semiHidden="1" w:unhideWhenUsed="1"/>
-    <w:lsdException w:name="Unresolved Mention" w:semiHidden="1" w:unhideWhenUsed="1"/>
   </w:latentStyles>
   <w:style w:type="paragraph" w:default="1" w:styleId="Normal">
     <w:name w:val="Normal"/>
@@ -6742,7 +6785,7 @@
 </file>
 
 <file path=customXml/itemProps1.xml><?xml version="1.0" encoding="utf-8"?>
-<ds:datastoreItem xmlns:ds="http://schemas.openxmlformats.org/officeDocument/2006/customXml" ds:itemID="{E66876A5-A1F9-4315-A8B6-9B65528A7664}">
+<ds:datastoreItem xmlns:ds="http://schemas.openxmlformats.org/officeDocument/2006/customXml" ds:itemID="{B90F0D65-F9B6-4D28-B055-121F2A8E6E58}">
   <ds:schemaRefs>
     <ds:schemaRef ds:uri="http://schemas.openxmlformats.org/officeDocument/2006/bibliography"/>
   </ds:schemaRefs>

</xml_diff>

<commit_message>
Updated Name and Added Assignment 1.pdf
</commit_message>
<xml_diff>
--- a/SC Intro.docx
+++ b/SC Intro.docx
@@ -249,7 +249,8 @@
     <w:p>
       <w:pPr>
         <w:spacing w:after="0"/>
-        <w:ind w:left="778" w:right="1" w:firstLine="662"/>
+        <w:ind w:left="58" w:right="3"/>
+        <w:jc w:val="center"/>
         <w:rPr>
           <w:rFonts w:ascii="Times New Roman" w:hAnsi="Times New Roman" w:cs="Times New Roman"/>
           <w:sz w:val="24"/>
@@ -264,7 +265,7 @@
           <w:sz w:val="24"/>
           <w:szCs w:val="24"/>
         </w:rPr>
-        <w:t xml:space="preserve">                   </w:t>
+        <w:t xml:space="preserve"> </w:t>
       </w:r>
       <w:bookmarkStart w:id="0" w:name="_GoBack"/>
       <w:bookmarkEnd w:id="0"/>
@@ -276,7 +277,7 @@
           <w:sz w:val="24"/>
           <w:szCs w:val="24"/>
         </w:rPr>
-        <w:t xml:space="preserve">JITESH KESHWANI </w:t>
+        <w:t>MEHUL PRAJAPATI (</w:t>
       </w:r>
       <w:r>
         <w:rPr>
@@ -286,7 +287,7 @@
           <w:sz w:val="24"/>
           <w:szCs w:val="24"/>
         </w:rPr>
-        <w:t>(</w:t>
+        <w:t>180133116016</w:t>
       </w:r>
       <w:r>
         <w:rPr>
@@ -296,8 +297,19 @@
           <w:sz w:val="24"/>
           <w:szCs w:val="24"/>
         </w:rPr>
-        <w:t>170130116021</w:t>
-      </w:r>
+        <w:t>)</w:t>
+      </w:r>
+    </w:p>
+    <w:p>
+      <w:pPr>
+        <w:spacing w:after="0"/>
+        <w:ind w:left="2218" w:right="1"/>
+        <w:rPr>
+          <w:rFonts w:ascii="Times New Roman" w:hAnsi="Times New Roman" w:cs="Times New Roman"/>
+          <w:sz w:val="24"/>
+          <w:szCs w:val="24"/>
+        </w:rPr>
+      </w:pPr>
       <w:r>
         <w:rPr>
           <w:rFonts w:ascii="Times New Roman" w:hAnsi="Times New Roman" w:cs="Times New Roman"/>
@@ -306,6 +318,46 @@
           <w:sz w:val="24"/>
           <w:szCs w:val="24"/>
         </w:rPr>
+        <w:t xml:space="preserve">      </w:t>
+      </w:r>
+      <w:r>
+        <w:rPr>
+          <w:rFonts w:ascii="Times New Roman" w:hAnsi="Times New Roman" w:cs="Times New Roman"/>
+          <w:b/>
+          <w:color w:val="030303"/>
+          <w:sz w:val="24"/>
+          <w:szCs w:val="24"/>
+        </w:rPr>
+        <w:t xml:space="preserve">JITESH KESHWANI </w:t>
+      </w:r>
+      <w:r>
+        <w:rPr>
+          <w:rFonts w:ascii="Times New Roman" w:hAnsi="Times New Roman" w:cs="Times New Roman"/>
+          <w:b/>
+          <w:color w:val="030303"/>
+          <w:sz w:val="24"/>
+          <w:szCs w:val="24"/>
+        </w:rPr>
+        <w:t>(</w:t>
+      </w:r>
+      <w:r>
+        <w:rPr>
+          <w:rFonts w:ascii="Times New Roman" w:hAnsi="Times New Roman" w:cs="Times New Roman"/>
+          <w:b/>
+          <w:color w:val="030303"/>
+          <w:sz w:val="24"/>
+          <w:szCs w:val="24"/>
+        </w:rPr>
+        <w:t>170130116021</w:t>
+      </w:r>
+      <w:r>
+        <w:rPr>
+          <w:rFonts w:ascii="Times New Roman" w:hAnsi="Times New Roman" w:cs="Times New Roman"/>
+          <w:b/>
+          <w:color w:val="030303"/>
+          <w:sz w:val="24"/>
+          <w:szCs w:val="24"/>
+        </w:rPr>
         <w:t>)</w:t>
       </w:r>
     </w:p>
@@ -348,68 +400,6 @@
           <w:szCs w:val="24"/>
         </w:rPr>
         <w:t>180133116007</w:t>
-      </w:r>
-      <w:r>
-        <w:rPr>
-          <w:rFonts w:ascii="Times New Roman" w:hAnsi="Times New Roman" w:cs="Times New Roman"/>
-          <w:b/>
-          <w:color w:val="030303"/>
-          <w:sz w:val="24"/>
-          <w:szCs w:val="24"/>
-        </w:rPr>
-        <w:t>)</w:t>
-      </w:r>
-    </w:p>
-    <w:p>
-      <w:pPr>
-        <w:spacing w:after="0"/>
-        <w:ind w:left="58" w:right="3"/>
-        <w:jc w:val="center"/>
-        <w:rPr>
-          <w:rFonts w:ascii="Times New Roman" w:hAnsi="Times New Roman" w:cs="Times New Roman"/>
-          <w:sz w:val="24"/>
-          <w:szCs w:val="24"/>
-        </w:rPr>
-      </w:pPr>
-      <w:r>
-        <w:rPr>
-          <w:rFonts w:ascii="Times New Roman" w:hAnsi="Times New Roman" w:cs="Times New Roman"/>
-          <w:b/>
-          <w:color w:val="030303"/>
-          <w:sz w:val="24"/>
-          <w:szCs w:val="24"/>
-        </w:rPr>
-        <w:t xml:space="preserve">MEHUL </w:t>
-      </w:r>
-      <w:r>
-        <w:rPr>
-          <w:rFonts w:ascii="Times New Roman" w:hAnsi="Times New Roman" w:cs="Times New Roman"/>
-          <w:b/>
-          <w:color w:val="030303"/>
-          <w:sz w:val="24"/>
-          <w:szCs w:val="24"/>
-        </w:rPr>
-        <w:t xml:space="preserve">PRAJAPATI </w:t>
-      </w:r>
-      <w:r>
-        <w:rPr>
-          <w:rFonts w:ascii="Times New Roman" w:hAnsi="Times New Roman" w:cs="Times New Roman"/>
-          <w:b/>
-          <w:color w:val="030303"/>
-          <w:sz w:val="24"/>
-          <w:szCs w:val="24"/>
-        </w:rPr>
-        <w:t>(</w:t>
-      </w:r>
-      <w:r>
-        <w:rPr>
-          <w:rFonts w:ascii="Times New Roman" w:hAnsi="Times New Roman" w:cs="Times New Roman"/>
-          <w:b/>
-          <w:color w:val="030303"/>
-          <w:sz w:val="24"/>
-          <w:szCs w:val="24"/>
-        </w:rPr>
-        <w:t>180133116016</w:t>
       </w:r>
       <w:r>
         <w:rPr>
@@ -433,15 +423,6 @@
           <w:szCs w:val="24"/>
         </w:rPr>
       </w:pPr>
-      <w:r>
-        <w:rPr>
-          <w:rFonts w:ascii="Times New Roman" w:hAnsi="Times New Roman" w:cs="Times New Roman"/>
-          <w:b/>
-          <w:sz w:val="24"/>
-          <w:szCs w:val="24"/>
-        </w:rPr>
-        <w:t xml:space="preserve"> </w:t>
-      </w:r>
     </w:p>
     <w:p>
       <w:pPr>
@@ -846,15 +827,7 @@
           <w:sz w:val="24"/>
           <w:szCs w:val="24"/>
         </w:rPr>
-        <w:t>Nowadays there are so many contractors are out there and we know nothing about them when it comes to repairing our home, renovating a home, or building a home from scratch. We don’t know which things are currently running in the market and what materials c</w:t>
-      </w:r>
-      <w:r>
-        <w:rPr>
-          <w:rFonts w:ascii="Times New Roman" w:hAnsi="Times New Roman" w:cs="Times New Roman"/>
-          <w:sz w:val="24"/>
-          <w:szCs w:val="24"/>
-        </w:rPr>
-        <w:t xml:space="preserve">ontractors use or which contractor to hire. </w:t>
+        <w:t xml:space="preserve">Nowadays there are so many contractors are out there and we know nothing about them when it comes to repairing our home, renovating a home, or building a home from scratch. We don’t know which things are currently running in the market and what materials contractors use or which contractor to hire. </w:t>
       </w:r>
     </w:p>
     <w:p>
@@ -874,15 +847,7 @@
           <w:sz w:val="24"/>
           <w:szCs w:val="24"/>
         </w:rPr>
-        <w:t>To solve the mentioned problem, we came up with a proposal of the Application/Website. It provides a wide variety of features to help to build your home and to choose the best contractors near you in your budget</w:t>
-      </w:r>
-      <w:r>
-        <w:rPr>
-          <w:rFonts w:ascii="Times New Roman" w:hAnsi="Times New Roman" w:cs="Times New Roman"/>
-          <w:sz w:val="24"/>
-          <w:szCs w:val="24"/>
-        </w:rPr>
-        <w:t xml:space="preserve">. </w:t>
+        <w:t xml:space="preserve">To solve the mentioned problem, we came up with a proposal of the Application/Website. It provides a wide variety of features to help to build your home and to choose the best contractors near you in your budget. </w:t>
       </w:r>
     </w:p>
     <w:p>
@@ -902,15 +867,7 @@
           <w:sz w:val="24"/>
           <w:szCs w:val="24"/>
         </w:rPr>
-        <w:t xml:space="preserve">The goal of our Application/Website is to give proper information to the user about contractors, save the time of users, provide reach user experience, this project also provides trending section which will help users to select best designs for home </w:t>
-      </w:r>
-      <w:r>
-        <w:rPr>
-          <w:rFonts w:ascii="Times New Roman" w:hAnsi="Times New Roman" w:cs="Times New Roman"/>
-          <w:sz w:val="24"/>
-          <w:szCs w:val="24"/>
-        </w:rPr>
-        <w:t>renovation which are currently trending in the market. Users can give ratings to contractors according to their work.</w:t>
+        <w:t>The goal of our Application/Website is to give proper information to the user about contractors, save the time of users, provide reach user experience, this project also provides trending section which will help users to select best designs for home renovation which are currently trending in the market. Users can give ratings to contractors according to their work.</w:t>
       </w:r>
     </w:p>
     <w:p>
@@ -1056,15 +1013,7 @@
           <w:sz w:val="24"/>
           <w:szCs w:val="24"/>
         </w:rPr>
-        <w:t>t resolves the matte</w:t>
-      </w:r>
-      <w:r>
-        <w:rPr>
-          <w:rFonts w:ascii="Times New Roman" w:hAnsi="Times New Roman" w:cs="Times New Roman"/>
-          <w:sz w:val="24"/>
-          <w:szCs w:val="24"/>
-        </w:rPr>
-        <w:t>r of the size-related problem of</w:t>
+        <w:t>t resolves the matter of the size-related problem of</w:t>
       </w:r>
       <w:r>
         <w:rPr>
@@ -1136,15 +1085,7 @@
           <w:sz w:val="24"/>
           <w:szCs w:val="24"/>
         </w:rPr>
-        <w:t xml:space="preserve"> that fur</w:t>
-      </w:r>
-      <w:r>
-        <w:rPr>
-          <w:rFonts w:ascii="Times New Roman" w:hAnsi="Times New Roman" w:cs="Times New Roman"/>
-          <w:sz w:val="24"/>
-          <w:szCs w:val="24"/>
-        </w:rPr>
-        <w:t xml:space="preserve">niture acquires and how it </w:t>
+        <w:t xml:space="preserve"> that furniture acquires and how it </w:t>
       </w:r>
       <w:r>
         <w:rPr>
@@ -1331,15 +1272,7 @@
           <w:sz w:val="24"/>
           <w:szCs w:val="24"/>
         </w:rPr>
-        <w:t>There exist</w:t>
-      </w:r>
-      <w:r>
-        <w:rPr>
-          <w:rFonts w:ascii="Times New Roman" w:hAnsi="Times New Roman" w:cs="Times New Roman"/>
-          <w:sz w:val="24"/>
-          <w:szCs w:val="24"/>
-        </w:rPr>
-        <w:t xml:space="preserve"> different kinds of AR-based apps but they have their particular feature like some provides visualization only for furniture (IKEA app) and some provides the only visualization for lenses</w:t>
+        <w:t>There exist different kinds of AR-based apps but they have their particular feature like some provides visualization only for furniture (IKEA app) and some provides the only visualization for lenses</w:t>
       </w:r>
       <w:r>
         <w:rPr>
@@ -1402,15 +1335,7 @@
           <w:sz w:val="24"/>
           <w:szCs w:val="24"/>
         </w:rPr>
-        <w:t xml:space="preserve"> gives ideas to visualize not only </w:t>
-      </w:r>
-      <w:r>
-        <w:rPr>
-          <w:rFonts w:ascii="Times New Roman" w:hAnsi="Times New Roman" w:cs="Times New Roman"/>
-          <w:sz w:val="24"/>
-          <w:szCs w:val="24"/>
-        </w:rPr>
-        <w:t>furniture but also for renovations like POP ceiling,</w:t>
+        <w:t xml:space="preserve"> gives ideas to visualize not only furniture but also for renovations like POP ceiling,</w:t>
       </w:r>
       <w:r>
         <w:rPr>
@@ -1470,23 +1395,7 @@
           <w:sz w:val="24"/>
           <w:szCs w:val="24"/>
         </w:rPr>
-        <w:t>One system called Just Dial is out</w:t>
-      </w:r>
-      <w:r>
-        <w:rPr>
-          <w:rFonts w:ascii="Times New Roman" w:hAnsi="Times New Roman" w:cs="Times New Roman"/>
-          <w:sz w:val="24"/>
-          <w:szCs w:val="24"/>
-        </w:rPr>
-        <w:t xml:space="preserve"> there which provides information on whatever you need but you have to put much time in that and review whatever information system provides. While Smart Constructor provides the bulk of features that solve the mentioned problem completely. Users can see e</w:t>
-      </w:r>
-      <w:r>
-        <w:rPr>
-          <w:rFonts w:ascii="Times New Roman" w:hAnsi="Times New Roman" w:cs="Times New Roman"/>
-          <w:sz w:val="24"/>
-          <w:szCs w:val="24"/>
-        </w:rPr>
-        <w:t>very detail of what their constructors use, top trends in the market, and one can also give/review ratings of Builders and Constructors.</w:t>
+        <w:t>One system called Just Dial is out there which provides information on whatever you need but you have to put much time in that and review whatever information system provides. While Smart Constructor provides the bulk of features that solve the mentioned problem completely. Users can see every detail of what their constructors use, top trends in the market, and one can also give/review ratings of Builders and Constructors.</w:t>
       </w:r>
     </w:p>
     <w:p>
@@ -1629,15 +1538,7 @@
           <w:sz w:val="24"/>
           <w:szCs w:val="24"/>
         </w:rPr>
-        <w:t>objects through walls, and virtual objects may unintention</w:t>
-      </w:r>
-      <w:r>
-        <w:rPr>
-          <w:rFonts w:ascii="Times New Roman" w:hAnsi="Times New Roman" w:cs="Times New Roman"/>
-          <w:sz w:val="24"/>
-          <w:szCs w:val="24"/>
-        </w:rPr>
-        <w:t>ally overlap with other virtual or real furniture</w:t>
+        <w:t>objects through walls, and virtual objects may unintentionally overlap with other virtual or real furniture</w:t>
       </w:r>
       <w:r>
         <w:rPr>
@@ -1673,15 +1574,7 @@
           <w:sz w:val="24"/>
           <w:szCs w:val="24"/>
         </w:rPr>
-        <w:t>ophisticated database search, which enables search by color, style, size, price, and other properties. The users mentioned that often people want, for example, a couch of a certain size (defined by size a</w:t>
-      </w:r>
-      <w:r>
-        <w:rPr>
-          <w:rFonts w:ascii="Times New Roman" w:hAnsi="Times New Roman" w:cs="Times New Roman"/>
-          <w:sz w:val="24"/>
-          <w:szCs w:val="24"/>
-        </w:rPr>
-        <w:t>vailable), or they may have a limited budget and are interested in the prices.</w:t>
+        <w:t>ophisticated database search, which enables search by color, style, size, price, and other properties. The users mentioned that often people want, for example, a couch of a certain size (defined by size available), or they may have a limited budget and are interested in the prices.</w:t>
       </w:r>
     </w:p>
     <w:p>
@@ -1701,15 +1594,7 @@
           <w:sz w:val="24"/>
           <w:szCs w:val="24"/>
         </w:rPr>
-        <w:t>Time is the most important factor in this busy era. By using this system, lots of time is saved and the second important factor is manpower. We have to select different provider</w:t>
-      </w:r>
-      <w:r>
-        <w:rPr>
-          <w:rFonts w:ascii="Times New Roman" w:hAnsi="Times New Roman" w:cs="Times New Roman"/>
-          <w:sz w:val="24"/>
-          <w:szCs w:val="24"/>
-        </w:rPr>
-        <w:t>s for different tasks but this can be solved by using this system which reduces manpower into almost nothing.</w:t>
+        <w:t>Time is the most important factor in this busy era. By using this system, lots of time is saved and the second important factor is manpower. We have to select different providers for different tasks but this can be solved by using this system which reduces manpower into almost nothing.</w:t>
       </w:r>
     </w:p>
     <w:p>
@@ -6785,7 +6670,7 @@
 </file>
 
 <file path=customXml/itemProps1.xml><?xml version="1.0" encoding="utf-8"?>
-<ds:datastoreItem xmlns:ds="http://schemas.openxmlformats.org/officeDocument/2006/customXml" ds:itemID="{B90F0D65-F9B6-4D28-B055-121F2A8E6E58}">
+<ds:datastoreItem xmlns:ds="http://schemas.openxmlformats.org/officeDocument/2006/customXml" ds:itemID="{14C5CDEA-3726-4AF6-AB3D-98D5E77564E0}">
   <ds:schemaRefs>
     <ds:schemaRef ds:uri="http://schemas.openxmlformats.org/officeDocument/2006/bibliography"/>
   </ds:schemaRefs>

</xml_diff>